<commit_message>
les04 oefeningen gemaakt, nog niet nagekeken
</commit_message>
<xml_diff>
--- a/Website_TiesVandePol/Essentials/Analyse.docx
+++ b/Website_TiesVandePol/Essentials/Analyse.docx
@@ -160,7 +160,7 @@
               <w:u w:val="none"/>
             </w:rPr>
           </w:pPr>
-          <w:bookmarkStart w:id="0" w:name="_Toc146837494"/>
+          <w:bookmarkStart w:id="0" w:name="_Toc146902167"/>
           <w:r>
             <w:rPr>
               <w:rStyle w:val="Kop1Char"/>
@@ -198,7 +198,7 @@
           <w:r>
             <w:fldChar w:fldCharType="separate"/>
           </w:r>
-          <w:hyperlink w:anchor="_Toc146837494" w:history="1">
+          <w:hyperlink w:anchor="_Toc146902167" w:history="1">
             <w:r>
               <w:rPr>
                 <w:rStyle w:val="Hyperlink"/>
@@ -225,7 +225,7 @@
                 <w:noProof/>
                 <w:webHidden/>
               </w:rPr>
-              <w:instrText xml:space="preserve"> PAGEREF _Toc146837494 \h </w:instrText>
+              <w:instrText xml:space="preserve"> PAGEREF _Toc146902167 \h </w:instrText>
             </w:r>
             <w:r>
               <w:rPr>
@@ -268,7 +268,7 @@
               <w:lang w:eastAsia="nl-BE"/>
             </w:rPr>
           </w:pPr>
-          <w:hyperlink w:anchor="_Toc146837495" w:history="1">
+          <w:hyperlink w:anchor="_Toc146902168" w:history="1">
             <w:r>
               <w:rPr>
                 <w:rStyle w:val="Hyperlink"/>
@@ -295,7 +295,7 @@
                 <w:noProof/>
                 <w:webHidden/>
               </w:rPr>
-              <w:instrText xml:space="preserve"> PAGEREF _Toc146837495 \h </w:instrText>
+              <w:instrText xml:space="preserve"> PAGEREF _Toc146902168 \h </w:instrText>
             </w:r>
             <w:r>
               <w:rPr>
@@ -339,7 +339,7 @@
               <w14:ligatures w14:val="standardContextual"/>
             </w:rPr>
           </w:pPr>
-          <w:hyperlink w:anchor="_Toc146837496" w:history="1">
+          <w:hyperlink w:anchor="_Toc146902169" w:history="1">
             <w:r>
               <w:rPr>
                 <w:rStyle w:val="Hyperlink"/>
@@ -366,7 +366,7 @@
                 <w:noProof/>
                 <w:webHidden/>
               </w:rPr>
-              <w:instrText xml:space="preserve"> PAGEREF _Toc146837496 \h </w:instrText>
+              <w:instrText xml:space="preserve"> PAGEREF _Toc146902169 \h </w:instrText>
             </w:r>
             <w:r>
               <w:rPr>
@@ -386,7 +386,77 @@
                 <w:noProof/>
                 <w:webHidden/>
               </w:rPr>
-              <w:t>3</w:t>
+              <w:t>4</w:t>
+            </w:r>
+            <w:r>
+              <w:rPr>
+                <w:noProof/>
+                <w:webHidden/>
+              </w:rPr>
+              <w:fldChar w:fldCharType="end"/>
+            </w:r>
+          </w:hyperlink>
+        </w:p>
+        <w:p>
+          <w:pPr>
+            <w:pStyle w:val="Inhopg1"/>
+            <w:tabs>
+              <w:tab w:val="right" w:leader="dot" w:pos="9062"/>
+            </w:tabs>
+            <w:rPr>
+              <w:rFonts w:eastAsiaTheme="minorEastAsia"/>
+              <w:noProof/>
+              <w:lang w:eastAsia="nl-BE"/>
+            </w:rPr>
+          </w:pPr>
+          <w:hyperlink w:anchor="_Toc146902170" w:history="1">
+            <w:r>
+              <w:rPr>
+                <w:rStyle w:val="Hyperlink"/>
+                <w:noProof/>
+              </w:rPr>
+              <w:t>Doelpubliek</w:t>
+            </w:r>
+            <w:r>
+              <w:rPr>
+                <w:noProof/>
+                <w:webHidden/>
+              </w:rPr>
+              <w:tab/>
+            </w:r>
+            <w:r>
+              <w:rPr>
+                <w:noProof/>
+                <w:webHidden/>
+              </w:rPr>
+              <w:fldChar w:fldCharType="begin"/>
+            </w:r>
+            <w:r>
+              <w:rPr>
+                <w:noProof/>
+                <w:webHidden/>
+              </w:rPr>
+              <w:instrText xml:space="preserve"> PAGEREF _Toc146902170 \h </w:instrText>
+            </w:r>
+            <w:r>
+              <w:rPr>
+                <w:noProof/>
+                <w:webHidden/>
+              </w:rPr>
+            </w:r>
+            <w:r>
+              <w:rPr>
+                <w:noProof/>
+                <w:webHidden/>
+              </w:rPr>
+              <w:fldChar w:fldCharType="separate"/>
+            </w:r>
+            <w:r>
+              <w:rPr>
+                <w:noProof/>
+                <w:webHidden/>
+              </w:rPr>
+              <w:t>5</w:t>
             </w:r>
             <w:r>
               <w:rPr>
@@ -410,13 +480,13 @@
               <w14:ligatures w14:val="standardContextual"/>
             </w:rPr>
           </w:pPr>
-          <w:hyperlink w:anchor="_Toc146837497" w:history="1">
+          <w:hyperlink w:anchor="_Toc146902171" w:history="1">
             <w:r>
               <w:rPr>
                 <w:rStyle w:val="Hyperlink"/>
                 <w:noProof/>
               </w:rPr>
-              <w:t>Muziekproductie</w:t>
+              <w:t>Potentiële werkgevers</w:t>
             </w:r>
             <w:r>
               <w:rPr>
@@ -437,7 +507,7 @@
                 <w:noProof/>
                 <w:webHidden/>
               </w:rPr>
-              <w:instrText xml:space="preserve"> PAGEREF _Toc146837497 \h </w:instrText>
+              <w:instrText xml:space="preserve"> PAGEREF _Toc146902171 \h </w:instrText>
             </w:r>
             <w:r>
               <w:rPr>
@@ -457,7 +527,7 @@
                 <w:noProof/>
                 <w:webHidden/>
               </w:rPr>
-              <w:t>3</w:t>
+              <w:t>5</w:t>
             </w:r>
             <w:r>
               <w:rPr>
@@ -481,13 +551,13 @@
               <w14:ligatures w14:val="standardContextual"/>
             </w:rPr>
           </w:pPr>
-          <w:hyperlink w:anchor="_Toc146837498" w:history="1">
+          <w:hyperlink w:anchor="_Toc146902172" w:history="1">
             <w:r>
               <w:rPr>
                 <w:rStyle w:val="Hyperlink"/>
                 <w:noProof/>
               </w:rPr>
-              <w:t>Programming</w:t>
+              <w:t>Bijkomende services</w:t>
             </w:r>
             <w:r>
               <w:rPr>
@@ -508,7 +578,7 @@
                 <w:noProof/>
                 <w:webHidden/>
               </w:rPr>
-              <w:instrText xml:space="preserve"> PAGEREF _Toc146837498 \h </w:instrText>
+              <w:instrText xml:space="preserve"> PAGEREF _Toc146902172 \h </w:instrText>
             </w:r>
             <w:r>
               <w:rPr>
@@ -528,7 +598,147 @@
                 <w:noProof/>
                 <w:webHidden/>
               </w:rPr>
-              <w:t>3</w:t>
+              <w:t>5</w:t>
+            </w:r>
+            <w:r>
+              <w:rPr>
+                <w:noProof/>
+                <w:webHidden/>
+              </w:rPr>
+              <w:fldChar w:fldCharType="end"/>
+            </w:r>
+          </w:hyperlink>
+        </w:p>
+        <w:p>
+          <w:pPr>
+            <w:pStyle w:val="Inhopg1"/>
+            <w:tabs>
+              <w:tab w:val="right" w:leader="dot" w:pos="9062"/>
+            </w:tabs>
+            <w:rPr>
+              <w:rFonts w:eastAsiaTheme="minorEastAsia"/>
+              <w:noProof/>
+              <w:lang w:eastAsia="nl-BE"/>
+            </w:rPr>
+          </w:pPr>
+          <w:hyperlink w:anchor="_Toc146902173" w:history="1">
+            <w:r>
+              <w:rPr>
+                <w:rStyle w:val="Hyperlink"/>
+                <w:noProof/>
+              </w:rPr>
+              <w:t>Afbeeldingen</w:t>
+            </w:r>
+            <w:r>
+              <w:rPr>
+                <w:noProof/>
+                <w:webHidden/>
+              </w:rPr>
+              <w:tab/>
+            </w:r>
+            <w:r>
+              <w:rPr>
+                <w:noProof/>
+                <w:webHidden/>
+              </w:rPr>
+              <w:fldChar w:fldCharType="begin"/>
+            </w:r>
+            <w:r>
+              <w:rPr>
+                <w:noProof/>
+                <w:webHidden/>
+              </w:rPr>
+              <w:instrText xml:space="preserve"> PAGEREF _Toc146902173 \h </w:instrText>
+            </w:r>
+            <w:r>
+              <w:rPr>
+                <w:noProof/>
+                <w:webHidden/>
+              </w:rPr>
+            </w:r>
+            <w:r>
+              <w:rPr>
+                <w:noProof/>
+                <w:webHidden/>
+              </w:rPr>
+              <w:fldChar w:fldCharType="separate"/>
+            </w:r>
+            <w:r>
+              <w:rPr>
+                <w:noProof/>
+                <w:webHidden/>
+              </w:rPr>
+              <w:t>5</w:t>
+            </w:r>
+            <w:r>
+              <w:rPr>
+                <w:noProof/>
+                <w:webHidden/>
+              </w:rPr>
+              <w:fldChar w:fldCharType="end"/>
+            </w:r>
+          </w:hyperlink>
+        </w:p>
+        <w:p>
+          <w:pPr>
+            <w:pStyle w:val="Inhopg1"/>
+            <w:tabs>
+              <w:tab w:val="right" w:leader="dot" w:pos="9062"/>
+            </w:tabs>
+            <w:rPr>
+              <w:rFonts w:eastAsiaTheme="minorEastAsia"/>
+              <w:noProof/>
+              <w:lang w:eastAsia="nl-BE"/>
+            </w:rPr>
+          </w:pPr>
+          <w:hyperlink w:anchor="_Toc146902174" w:history="1">
+            <w:r>
+              <w:rPr>
+                <w:rStyle w:val="Hyperlink"/>
+                <w:noProof/>
+              </w:rPr>
+              <w:t>Huisstijl + Fonts</w:t>
+            </w:r>
+            <w:r>
+              <w:rPr>
+                <w:noProof/>
+                <w:webHidden/>
+              </w:rPr>
+              <w:tab/>
+            </w:r>
+            <w:r>
+              <w:rPr>
+                <w:noProof/>
+                <w:webHidden/>
+              </w:rPr>
+              <w:fldChar w:fldCharType="begin"/>
+            </w:r>
+            <w:r>
+              <w:rPr>
+                <w:noProof/>
+                <w:webHidden/>
+              </w:rPr>
+              <w:instrText xml:space="preserve"> PAGEREF _Toc146902174 \h </w:instrText>
+            </w:r>
+            <w:r>
+              <w:rPr>
+                <w:noProof/>
+                <w:webHidden/>
+              </w:rPr>
+            </w:r>
+            <w:r>
+              <w:rPr>
+                <w:noProof/>
+                <w:webHidden/>
+              </w:rPr>
+              <w:fldChar w:fldCharType="separate"/>
+            </w:r>
+            <w:r>
+              <w:rPr>
+                <w:noProof/>
+                <w:webHidden/>
+              </w:rPr>
+              <w:t>6</w:t>
             </w:r>
             <w:r>
               <w:rPr>
@@ -552,13 +762,13 @@
               <w14:ligatures w14:val="standardContextual"/>
             </w:rPr>
           </w:pPr>
-          <w:hyperlink w:anchor="_Toc146837499" w:history="1">
+          <w:hyperlink w:anchor="_Toc146902175" w:history="1">
             <w:r>
               <w:rPr>
                 <w:rStyle w:val="Hyperlink"/>
                 <w:noProof/>
               </w:rPr>
-              <w:t>Muziekcreatie</w:t>
+              <w:t>Kleurenschema</w:t>
             </w:r>
             <w:r>
               <w:rPr>
@@ -579,7 +789,7 @@
                 <w:noProof/>
                 <w:webHidden/>
               </w:rPr>
-              <w:instrText xml:space="preserve"> PAGEREF _Toc146837499 \h </w:instrText>
+              <w:instrText xml:space="preserve"> PAGEREF _Toc146902175 \h </w:instrText>
             </w:r>
             <w:r>
               <w:rPr>
@@ -599,77 +809,7 @@
                 <w:noProof/>
                 <w:webHidden/>
               </w:rPr>
-              <w:t>3</w:t>
-            </w:r>
-            <w:r>
-              <w:rPr>
-                <w:noProof/>
-                <w:webHidden/>
-              </w:rPr>
-              <w:fldChar w:fldCharType="end"/>
-            </w:r>
-          </w:hyperlink>
-        </w:p>
-        <w:p>
-          <w:pPr>
-            <w:pStyle w:val="Inhopg1"/>
-            <w:tabs>
-              <w:tab w:val="right" w:leader="dot" w:pos="9062"/>
-            </w:tabs>
-            <w:rPr>
-              <w:rFonts w:eastAsiaTheme="minorEastAsia"/>
-              <w:noProof/>
-              <w:lang w:eastAsia="nl-BE"/>
-            </w:rPr>
-          </w:pPr>
-          <w:hyperlink w:anchor="_Toc146837500" w:history="1">
-            <w:r>
-              <w:rPr>
-                <w:rStyle w:val="Hyperlink"/>
-                <w:noProof/>
-              </w:rPr>
-              <w:t>Doelpubliek</w:t>
-            </w:r>
-            <w:r>
-              <w:rPr>
-                <w:noProof/>
-                <w:webHidden/>
-              </w:rPr>
-              <w:tab/>
-            </w:r>
-            <w:r>
-              <w:rPr>
-                <w:noProof/>
-                <w:webHidden/>
-              </w:rPr>
-              <w:fldChar w:fldCharType="begin"/>
-            </w:r>
-            <w:r>
-              <w:rPr>
-                <w:noProof/>
-                <w:webHidden/>
-              </w:rPr>
-              <w:instrText xml:space="preserve"> PAGEREF _Toc146837500 \h </w:instrText>
-            </w:r>
-            <w:r>
-              <w:rPr>
-                <w:noProof/>
-                <w:webHidden/>
-              </w:rPr>
-            </w:r>
-            <w:r>
-              <w:rPr>
-                <w:noProof/>
-                <w:webHidden/>
-              </w:rPr>
-              <w:fldChar w:fldCharType="separate"/>
-            </w:r>
-            <w:r>
-              <w:rPr>
-                <w:noProof/>
-                <w:webHidden/>
-              </w:rPr>
-              <w:t>4</w:t>
+              <w:t>6</w:t>
             </w:r>
             <w:r>
               <w:rPr>
@@ -693,13 +833,13 @@
               <w14:ligatures w14:val="standardContextual"/>
             </w:rPr>
           </w:pPr>
-          <w:hyperlink w:anchor="_Toc146837501" w:history="1">
+          <w:hyperlink w:anchor="_Toc146902176" w:history="1">
             <w:r>
               <w:rPr>
                 <w:rStyle w:val="Hyperlink"/>
                 <w:noProof/>
               </w:rPr>
-              <w:t>Potentiële werkgevers</w:t>
+              <w:t>Fonts</w:t>
             </w:r>
             <w:r>
               <w:rPr>
@@ -720,7 +860,7 @@
                 <w:noProof/>
                 <w:webHidden/>
               </w:rPr>
-              <w:instrText xml:space="preserve"> PAGEREF _Toc146837501 \h </w:instrText>
+              <w:instrText xml:space="preserve"> PAGEREF _Toc146902176 \h </w:instrText>
             </w:r>
             <w:r>
               <w:rPr>
@@ -740,78 +880,7 @@
                 <w:noProof/>
                 <w:webHidden/>
               </w:rPr>
-              <w:t>4</w:t>
-            </w:r>
-            <w:r>
-              <w:rPr>
-                <w:noProof/>
-                <w:webHidden/>
-              </w:rPr>
-              <w:fldChar w:fldCharType="end"/>
-            </w:r>
-          </w:hyperlink>
-        </w:p>
-        <w:p>
-          <w:pPr>
-            <w:pStyle w:val="Inhopg2"/>
-            <w:tabs>
-              <w:tab w:val="right" w:leader="dot" w:pos="9062"/>
-            </w:tabs>
-            <w:rPr>
-              <w:rFonts w:cstheme="minorBidi"/>
-              <w:noProof/>
-              <w:kern w:val="2"/>
-              <w14:ligatures w14:val="standardContextual"/>
-            </w:rPr>
-          </w:pPr>
-          <w:hyperlink w:anchor="_Toc146837502" w:history="1">
-            <w:r>
-              <w:rPr>
-                <w:rStyle w:val="Hyperlink"/>
-                <w:noProof/>
-              </w:rPr>
-              <w:t>Bijkomende services</w:t>
-            </w:r>
-            <w:r>
-              <w:rPr>
-                <w:noProof/>
-                <w:webHidden/>
-              </w:rPr>
-              <w:tab/>
-            </w:r>
-            <w:r>
-              <w:rPr>
-                <w:noProof/>
-                <w:webHidden/>
-              </w:rPr>
-              <w:fldChar w:fldCharType="begin"/>
-            </w:r>
-            <w:r>
-              <w:rPr>
-                <w:noProof/>
-                <w:webHidden/>
-              </w:rPr>
-              <w:instrText xml:space="preserve"> PAGEREF _Toc146837502 \h </w:instrText>
-            </w:r>
-            <w:r>
-              <w:rPr>
-                <w:noProof/>
-                <w:webHidden/>
-              </w:rPr>
-            </w:r>
-            <w:r>
-              <w:rPr>
-                <w:noProof/>
-                <w:webHidden/>
-              </w:rPr>
-              <w:fldChar w:fldCharType="separate"/>
-            </w:r>
-            <w:r>
-              <w:rPr>
-                <w:noProof/>
-                <w:webHidden/>
-              </w:rPr>
-              <w:t>4</w:t>
+              <w:t>6</w:t>
             </w:r>
             <w:r>
               <w:rPr>
@@ -834,13 +903,14 @@
               <w:lang w:eastAsia="nl-BE"/>
             </w:rPr>
           </w:pPr>
-          <w:hyperlink w:anchor="_Toc146837503" w:history="1">
+          <w:hyperlink w:anchor="_Toc146902177" w:history="1">
             <w:r>
               <w:rPr>
                 <w:rStyle w:val="Hyperlink"/>
                 <w:noProof/>
-              </w:rPr>
-              <w:t>Afbeeldingen</w:t>
+                <w:lang w:val="de-DE"/>
+              </w:rPr>
+              <w:t>Inspiratie</w:t>
             </w:r>
             <w:r>
               <w:rPr>
@@ -861,7 +931,7 @@
                 <w:noProof/>
                 <w:webHidden/>
               </w:rPr>
-              <w:instrText xml:space="preserve"> PAGEREF _Toc146837503 \h </w:instrText>
+              <w:instrText xml:space="preserve"> PAGEREF _Toc146902177 \h </w:instrText>
             </w:r>
             <w:r>
               <w:rPr>
@@ -881,7 +951,7 @@
                 <w:noProof/>
                 <w:webHidden/>
               </w:rPr>
-              <w:t>4</w:t>
+              <w:t>7</w:t>
             </w:r>
             <w:r>
               <w:rPr>
@@ -904,13 +974,14 @@
               <w:lang w:eastAsia="nl-BE"/>
             </w:rPr>
           </w:pPr>
-          <w:hyperlink w:anchor="_Toc146837504" w:history="1">
+          <w:hyperlink w:anchor="_Toc146902178" w:history="1">
             <w:r>
               <w:rPr>
                 <w:rStyle w:val="Hyperlink"/>
                 <w:noProof/>
-              </w:rPr>
-              <w:t>Huisstijl + Fonts</w:t>
+                <w:lang w:val="de-DE"/>
+              </w:rPr>
+              <w:t>Extra: Teksten</w:t>
             </w:r>
             <w:r>
               <w:rPr>
@@ -931,7 +1002,7 @@
                 <w:noProof/>
                 <w:webHidden/>
               </w:rPr>
-              <w:instrText xml:space="preserve"> PAGEREF _Toc146837504 \h </w:instrText>
+              <w:instrText xml:space="preserve"> PAGEREF _Toc146902178 \h </w:instrText>
             </w:r>
             <w:r>
               <w:rPr>
@@ -951,219 +1022,7 @@
                 <w:noProof/>
                 <w:webHidden/>
               </w:rPr>
-              <w:t>5</w:t>
-            </w:r>
-            <w:r>
-              <w:rPr>
-                <w:noProof/>
-                <w:webHidden/>
-              </w:rPr>
-              <w:fldChar w:fldCharType="end"/>
-            </w:r>
-          </w:hyperlink>
-        </w:p>
-        <w:p>
-          <w:pPr>
-            <w:pStyle w:val="Inhopg2"/>
-            <w:tabs>
-              <w:tab w:val="right" w:leader="dot" w:pos="9062"/>
-            </w:tabs>
-            <w:rPr>
-              <w:rFonts w:cstheme="minorBidi"/>
-              <w:noProof/>
-              <w:kern w:val="2"/>
-              <w14:ligatures w14:val="standardContextual"/>
-            </w:rPr>
-          </w:pPr>
-          <w:hyperlink w:anchor="_Toc146837505" w:history="1">
-            <w:r>
-              <w:rPr>
-                <w:rStyle w:val="Hyperlink"/>
-                <w:noProof/>
-              </w:rPr>
-              <w:t>Kleurenschema</w:t>
-            </w:r>
-            <w:r>
-              <w:rPr>
-                <w:noProof/>
-                <w:webHidden/>
-              </w:rPr>
-              <w:tab/>
-            </w:r>
-            <w:r>
-              <w:rPr>
-                <w:noProof/>
-                <w:webHidden/>
-              </w:rPr>
-              <w:fldChar w:fldCharType="begin"/>
-            </w:r>
-            <w:r>
-              <w:rPr>
-                <w:noProof/>
-                <w:webHidden/>
-              </w:rPr>
-              <w:instrText xml:space="preserve"> PAGEREF _Toc146837505 \h </w:instrText>
-            </w:r>
-            <w:r>
-              <w:rPr>
-                <w:noProof/>
-                <w:webHidden/>
-              </w:rPr>
-            </w:r>
-            <w:r>
-              <w:rPr>
-                <w:noProof/>
-                <w:webHidden/>
-              </w:rPr>
-              <w:fldChar w:fldCharType="separate"/>
-            </w:r>
-            <w:r>
-              <w:rPr>
-                <w:noProof/>
-                <w:webHidden/>
-              </w:rPr>
-              <w:t>5</w:t>
-            </w:r>
-            <w:r>
-              <w:rPr>
-                <w:noProof/>
-                <w:webHidden/>
-              </w:rPr>
-              <w:fldChar w:fldCharType="end"/>
-            </w:r>
-          </w:hyperlink>
-        </w:p>
-        <w:p>
-          <w:pPr>
-            <w:pStyle w:val="Inhopg2"/>
-            <w:tabs>
-              <w:tab w:val="right" w:leader="dot" w:pos="9062"/>
-            </w:tabs>
-            <w:rPr>
-              <w:rFonts w:cstheme="minorBidi"/>
-              <w:noProof/>
-              <w:kern w:val="2"/>
-              <w14:ligatures w14:val="standardContextual"/>
-            </w:rPr>
-          </w:pPr>
-          <w:hyperlink w:anchor="_Toc146837506" w:history="1">
-            <w:r>
-              <w:rPr>
-                <w:rStyle w:val="Hyperlink"/>
-                <w:noProof/>
-              </w:rPr>
-              <w:t>Fonts</w:t>
-            </w:r>
-            <w:r>
-              <w:rPr>
-                <w:noProof/>
-                <w:webHidden/>
-              </w:rPr>
-              <w:tab/>
-            </w:r>
-            <w:r>
-              <w:rPr>
-                <w:noProof/>
-                <w:webHidden/>
-              </w:rPr>
-              <w:fldChar w:fldCharType="begin"/>
-            </w:r>
-            <w:r>
-              <w:rPr>
-                <w:noProof/>
-                <w:webHidden/>
-              </w:rPr>
-              <w:instrText xml:space="preserve"> PAGEREF _Toc146837506 \h </w:instrText>
-            </w:r>
-            <w:r>
-              <w:rPr>
-                <w:noProof/>
-                <w:webHidden/>
-              </w:rPr>
-            </w:r>
-            <w:r>
-              <w:rPr>
-                <w:noProof/>
-                <w:webHidden/>
-              </w:rPr>
-              <w:fldChar w:fldCharType="separate"/>
-            </w:r>
-            <w:r>
-              <w:rPr>
-                <w:noProof/>
-                <w:webHidden/>
-              </w:rPr>
-              <w:t>5</w:t>
-            </w:r>
-            <w:r>
-              <w:rPr>
-                <w:noProof/>
-                <w:webHidden/>
-              </w:rPr>
-              <w:fldChar w:fldCharType="end"/>
-            </w:r>
-          </w:hyperlink>
-        </w:p>
-        <w:p>
-          <w:pPr>
-            <w:pStyle w:val="Inhopg1"/>
-            <w:tabs>
-              <w:tab w:val="right" w:leader="dot" w:pos="9062"/>
-            </w:tabs>
-            <w:rPr>
-              <w:rFonts w:eastAsiaTheme="minorEastAsia"/>
-              <w:noProof/>
-              <w:lang w:eastAsia="nl-BE"/>
-            </w:rPr>
-          </w:pPr>
-          <w:hyperlink w:anchor="_Toc146837507" w:history="1">
-            <w:r>
-              <w:rPr>
-                <w:rStyle w:val="Hyperlink"/>
-                <w:noProof/>
-              </w:rPr>
-              <w:t>Inspiratie</w:t>
-            </w:r>
-            <w:r>
-              <w:rPr>
-                <w:noProof/>
-                <w:webHidden/>
-              </w:rPr>
-              <w:tab/>
-            </w:r>
-            <w:r>
-              <w:rPr>
-                <w:noProof/>
-                <w:webHidden/>
-              </w:rPr>
-              <w:fldChar w:fldCharType="begin"/>
-            </w:r>
-            <w:r>
-              <w:rPr>
-                <w:noProof/>
-                <w:webHidden/>
-              </w:rPr>
-              <w:instrText xml:space="preserve"> PAGEREF _Toc146837507 \h </w:instrText>
-            </w:r>
-            <w:r>
-              <w:rPr>
-                <w:noProof/>
-                <w:webHidden/>
-              </w:rPr>
-            </w:r>
-            <w:r>
-              <w:rPr>
-                <w:noProof/>
-                <w:webHidden/>
-              </w:rPr>
-              <w:fldChar w:fldCharType="separate"/>
-            </w:r>
-            <w:r>
-              <w:rPr>
-                <w:noProof/>
-                <w:webHidden/>
-              </w:rPr>
-              <w:t>6</w:t>
+              <w:t>8</w:t>
             </w:r>
             <w:r>
               <w:rPr>
@@ -1206,7 +1065,7 @@
       <w:pPr>
         <w:pStyle w:val="Kop1"/>
       </w:pPr>
-      <w:bookmarkStart w:id="1" w:name="_Toc146837495"/>
+      <w:bookmarkStart w:id="1" w:name="_Toc146902168"/>
       <w:r>
         <w:t>Website</w:t>
       </w:r>
@@ -1218,17 +1077,2476 @@
     <w:p/>
     <w:p>
       <w:r>
-        <w:t xml:space="preserve">Mijn website (tiesvdp.be) </w:t>
-      </w:r>
-      <w:r>
-        <w:t>dient zowel als portfolio als webshop. De website is als volgt onder te verdelen:</w:t>
-      </w:r>
-    </w:p>
+        <w:t xml:space="preserve">Ik heb 2 grote interessevlakken: IT &amp; Muziek. Graag zou ik beide combineren in mijn website. </w:t>
+      </w:r>
+      <w:r>
+        <w:t xml:space="preserve">Deze twee onderdelen van de website verschillen zowel van inhoud als </w:t>
+      </w:r>
+      <w:r>
+        <w:t xml:space="preserve">structuur, maar hebben stilistisch gezien wel enkele raakpunten. Om deze twee delen te combineren maak ik gebruik van een </w:t>
+      </w:r>
+      <w:r>
+        <w:t>homepage</w:t>
+      </w:r>
+      <w:r>
+        <w:t xml:space="preserve"> (</w:t>
+      </w:r>
+      <w:proofErr w:type="spellStart"/>
+      <w:r>
+        <w:t>Main</w:t>
+      </w:r>
+      <w:proofErr w:type="spellEnd"/>
+      <w:r>
+        <w:t>).</w:t>
+      </w:r>
+    </w:p>
+    <w:p/>
+    <w:p>
+      <w:r>
+        <w:t xml:space="preserve">Op onderstaand schema zie je de basisstructuur van de website. Daaronder vind je in het Nederlands een meer gedetailleerde </w:t>
+      </w:r>
+      <w:r>
+        <w:t>opsomming</w:t>
+      </w:r>
+      <w:r>
+        <w:t>.</w:t>
+      </w:r>
+      <w:r>
+        <w:t xml:space="preserve"> (P. = portfolio)</w:t>
+      </w:r>
+    </w:p>
+    <w:p>
+      <w:r>
+        <w:rPr>
+          <w:noProof/>
+        </w:rPr>
+        <mc:AlternateContent>
+          <mc:Choice Requires="wps">
+            <w:drawing>
+              <wp:anchor distT="45720" distB="45720" distL="114300" distR="114300" simplePos="0" relativeHeight="251669504" behindDoc="1" locked="0" layoutInCell="1" allowOverlap="1" wp14:anchorId="49610EC0" wp14:editId="5FDE808D">
+                <wp:simplePos x="0" y="0"/>
+                <wp:positionH relativeFrom="margin">
+                  <wp:posOffset>4373880</wp:posOffset>
+                </wp:positionH>
+                <wp:positionV relativeFrom="paragraph">
+                  <wp:posOffset>1827530</wp:posOffset>
+                </wp:positionV>
+                <wp:extent cx="1062990" cy="266700"/>
+                <wp:effectExtent l="0" t="0" r="22860" b="19050"/>
+                <wp:wrapTight wrapText="bothSides">
+                  <wp:wrapPolygon edited="0">
+                    <wp:start x="0" y="0"/>
+                    <wp:lineTo x="0" y="21600"/>
+                    <wp:lineTo x="21677" y="21600"/>
+                    <wp:lineTo x="21677" y="0"/>
+                    <wp:lineTo x="0" y="0"/>
+                  </wp:wrapPolygon>
+                </wp:wrapTight>
+                <wp:docPr id="553685958" name="Tekstvak 2"/>
+                <wp:cNvGraphicFramePr>
+                  <a:graphicFrameLocks xmlns:a="http://schemas.openxmlformats.org/drawingml/2006/main"/>
+                </wp:cNvGraphicFramePr>
+                <a:graphic xmlns:a="http://schemas.openxmlformats.org/drawingml/2006/main">
+                  <a:graphicData uri="http://schemas.microsoft.com/office/word/2010/wordprocessingShape">
+                    <wps:wsp>
+                      <wps:cNvSpPr txBox="1">
+                        <a:spLocks noChangeArrowheads="1"/>
+                      </wps:cNvSpPr>
+                      <wps:spPr bwMode="auto">
+                        <a:xfrm>
+                          <a:off x="0" y="0"/>
+                          <a:ext cx="1062990" cy="266700"/>
+                        </a:xfrm>
+                        <a:prstGeom prst="rect">
+                          <a:avLst/>
+                        </a:prstGeom>
+                        <a:solidFill>
+                          <a:srgbClr val="FFFFFF"/>
+                        </a:solidFill>
+                        <a:ln w="9525">
+                          <a:solidFill>
+                            <a:srgbClr val="000000"/>
+                          </a:solidFill>
+                          <a:miter lim="800000"/>
+                          <a:headEnd/>
+                          <a:tailEnd/>
+                        </a:ln>
+                      </wps:spPr>
+                      <wps:txbx>
+                        <w:txbxContent>
+                          <w:p>
+                            <w:pPr>
+                              <w:jc w:val="center"/>
+                            </w:pPr>
+                            <w:proofErr w:type="spellStart"/>
+                            <w:r>
+                              <w:t>Production</w:t>
+                            </w:r>
+                            <w:proofErr w:type="spellEnd"/>
+                            <w:r>
+                              <w:t xml:space="preserve">  P.</w:t>
+                            </w:r>
+                          </w:p>
+                        </w:txbxContent>
+                      </wps:txbx>
+                      <wps:bodyPr rot="0" vert="horz" wrap="square" lIns="91440" tIns="45720" rIns="91440" bIns="45720" anchor="t" anchorCtr="0">
+                        <a:noAutofit/>
+                      </wps:bodyPr>
+                    </wps:wsp>
+                  </a:graphicData>
+                </a:graphic>
+                <wp14:sizeRelH relativeFrom="margin">
+                  <wp14:pctWidth>0</wp14:pctWidth>
+                </wp14:sizeRelH>
+                <wp14:sizeRelV relativeFrom="margin">
+                  <wp14:pctHeight>0</wp14:pctHeight>
+                </wp14:sizeRelV>
+              </wp:anchor>
+            </w:drawing>
+          </mc:Choice>
+          <mc:Fallback>
+            <w:pict>
+              <v:shapetype w14:anchorId="49610EC0" id="_x0000_t202" coordsize="21600,21600" o:spt="202" path="m,l,21600r21600,l21600,xe">
+                <v:stroke joinstyle="miter"/>
+                <v:path gradientshapeok="t" o:connecttype="rect"/>
+              </v:shapetype>
+              <v:shape id="Tekstvak 2" o:spid="_x0000_s1026" type="#_x0000_t202" style="position:absolute;margin-left:344.4pt;margin-top:143.9pt;width:83.7pt;height:21pt;z-index:-251646976;visibility:visible;mso-wrap-style:square;mso-width-percent:0;mso-height-percent:0;mso-wrap-distance-left:9pt;mso-wrap-distance-top:3.6pt;mso-wrap-distance-right:9pt;mso-wrap-distance-bottom:3.6pt;mso-position-horizontal:absolute;mso-position-horizontal-relative:margin;mso-position-vertical:absolute;mso-position-vertical-relative:text;mso-width-percent:0;mso-height-percent:0;mso-width-relative:margin;mso-height-relative:margin;v-text-anchor:top" o:gfxdata="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">
+                <v:textbox>
+                  <w:txbxContent>
+                    <w:p>
+                      <w:pPr>
+                        <w:jc w:val="center"/>
+                      </w:pPr>
+                      <w:proofErr w:type="spellStart"/>
+                      <w:r>
+                        <w:t>Production</w:t>
+                      </w:r>
+                      <w:proofErr w:type="spellEnd"/>
+                      <w:r>
+                        <w:t xml:space="preserve">  P.</w:t>
+                      </w:r>
+                    </w:p>
+                  </w:txbxContent>
+                </v:textbox>
+                <w10:wrap type="tight" anchorx="margin"/>
+              </v:shape>
+            </w:pict>
+          </mc:Fallback>
+        </mc:AlternateContent>
+      </w:r>
+      <w:r>
+        <w:rPr>
+          <w:noProof/>
+        </w:rPr>
+        <mc:AlternateContent>
+          <mc:Choice Requires="wps">
+            <w:drawing>
+              <wp:anchor distT="0" distB="0" distL="114300" distR="114300" simplePos="0" relativeHeight="251705344" behindDoc="0" locked="0" layoutInCell="1" allowOverlap="1" wp14:anchorId="788C004A" wp14:editId="71CCFA20">
+                <wp:simplePos x="0" y="0"/>
+                <wp:positionH relativeFrom="margin">
+                  <wp:posOffset>3083979</wp:posOffset>
+                </wp:positionH>
+                <wp:positionV relativeFrom="paragraph">
+                  <wp:posOffset>1511108</wp:posOffset>
+                </wp:positionV>
+                <wp:extent cx="45719" cy="349727"/>
+                <wp:effectExtent l="19368" t="94932" r="12382" b="107633"/>
+                <wp:wrapNone/>
+                <wp:docPr id="2025831189" name="Rechthoek 6"/>
+                <wp:cNvGraphicFramePr/>
+                <a:graphic xmlns:a="http://schemas.openxmlformats.org/drawingml/2006/main">
+                  <a:graphicData uri="http://schemas.microsoft.com/office/word/2010/wordprocessingShape">
+                    <wps:wsp>
+                      <wps:cNvSpPr/>
+                      <wps:spPr>
+                        <a:xfrm rot="14468090">
+                          <a:off x="0" y="0"/>
+                          <a:ext cx="45719" cy="349727"/>
+                        </a:xfrm>
+                        <a:prstGeom prst="rect">
+                          <a:avLst/>
+                        </a:prstGeom>
+                        <a:solidFill>
+                          <a:schemeClr val="bg1"/>
+                        </a:solidFill>
+                        <a:ln>
+                          <a:solidFill>
+                            <a:schemeClr val="tx1"/>
+                          </a:solidFill>
+                        </a:ln>
+                      </wps:spPr>
+                      <wps:style>
+                        <a:lnRef idx="2">
+                          <a:schemeClr val="accent1">
+                            <a:shade val="15000"/>
+                          </a:schemeClr>
+                        </a:lnRef>
+                        <a:fillRef idx="1">
+                          <a:schemeClr val="accent1"/>
+                        </a:fillRef>
+                        <a:effectRef idx="0">
+                          <a:schemeClr val="accent1"/>
+                        </a:effectRef>
+                        <a:fontRef idx="minor">
+                          <a:schemeClr val="lt1"/>
+                        </a:fontRef>
+                      </wps:style>
+                      <wps:bodyPr rot="0" spcFirstLastPara="0" vertOverflow="overflow" horzOverflow="overflow" vert="horz" wrap="square" lIns="91440" tIns="45720" rIns="91440" bIns="45720" numCol="1" spcCol="0" rtlCol="0" fromWordArt="0" anchor="ctr" anchorCtr="0" forceAA="0" compatLnSpc="1">
+                        <a:prstTxWarp prst="textNoShape">
+                          <a:avLst/>
+                        </a:prstTxWarp>
+                        <a:noAutofit/>
+                      </wps:bodyPr>
+                    </wps:wsp>
+                  </a:graphicData>
+                </a:graphic>
+                <wp14:sizeRelH relativeFrom="margin">
+                  <wp14:pctWidth>0</wp14:pctWidth>
+                </wp14:sizeRelH>
+                <wp14:sizeRelV relativeFrom="margin">
+                  <wp14:pctHeight>0</wp14:pctHeight>
+                </wp14:sizeRelV>
+              </wp:anchor>
+            </w:drawing>
+          </mc:Choice>
+          <mc:Fallback>
+            <w:pict>
+              <v:rect w14:anchorId="4630B721" id="Rechthoek 6" o:spid="_x0000_s1026" style="position:absolute;margin-left:242.85pt;margin-top:119pt;width:3.6pt;height:27.55pt;rotation:-7789948fd;z-index:251705344;visibility:visible;mso-wrap-style:square;mso-width-percent:0;mso-height-percent:0;mso-wrap-distance-left:9pt;mso-wrap-distance-top:0;mso-wrap-distance-right:9pt;mso-wrap-distance-bottom:0;mso-position-horizontal:absolute;mso-position-horizontal-relative:margin;mso-position-vertical:absolute;mso-position-vertical-relative:text;mso-width-percent:0;mso-height-percent:0;mso-width-relative:margin;mso-height-relative:margin;v-text-anchor:middle" o:gfxdata="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" fillcolor="white [3212]" strokecolor="black [3213]" strokeweight="1pt">
+                <w10:wrap anchorx="margin"/>
+              </v:rect>
+            </w:pict>
+          </mc:Fallback>
+        </mc:AlternateContent>
+      </w:r>
+      <w:r>
+        <w:rPr>
+          <w:noProof/>
+        </w:rPr>
+        <mc:AlternateContent>
+          <mc:Choice Requires="wps">
+            <w:drawing>
+              <wp:anchor distT="0" distB="0" distL="114300" distR="114300" simplePos="0" relativeHeight="251703296" behindDoc="0" locked="0" layoutInCell="1" allowOverlap="1" wp14:anchorId="3206EC8C" wp14:editId="57F20339">
+                <wp:simplePos x="0" y="0"/>
+                <wp:positionH relativeFrom="margin">
+                  <wp:posOffset>2610875</wp:posOffset>
+                </wp:positionH>
+                <wp:positionV relativeFrom="paragraph">
+                  <wp:posOffset>1495360</wp:posOffset>
+                </wp:positionV>
+                <wp:extent cx="45719" cy="372721"/>
+                <wp:effectExtent l="7938" t="106362" r="20002" b="115253"/>
+                <wp:wrapNone/>
+                <wp:docPr id="1154536420" name="Rechthoek 6"/>
+                <wp:cNvGraphicFramePr/>
+                <a:graphic xmlns:a="http://schemas.openxmlformats.org/drawingml/2006/main">
+                  <a:graphicData uri="http://schemas.microsoft.com/office/word/2010/wordprocessingShape">
+                    <wps:wsp>
+                      <wps:cNvSpPr/>
+                      <wps:spPr>
+                        <a:xfrm rot="7107546">
+                          <a:off x="0" y="0"/>
+                          <a:ext cx="45719" cy="372721"/>
+                        </a:xfrm>
+                        <a:prstGeom prst="rect">
+                          <a:avLst/>
+                        </a:prstGeom>
+                        <a:solidFill>
+                          <a:schemeClr val="bg1"/>
+                        </a:solidFill>
+                        <a:ln>
+                          <a:solidFill>
+                            <a:schemeClr val="tx1"/>
+                          </a:solidFill>
+                        </a:ln>
+                      </wps:spPr>
+                      <wps:style>
+                        <a:lnRef idx="2">
+                          <a:schemeClr val="accent1">
+                            <a:shade val="15000"/>
+                          </a:schemeClr>
+                        </a:lnRef>
+                        <a:fillRef idx="1">
+                          <a:schemeClr val="accent1"/>
+                        </a:fillRef>
+                        <a:effectRef idx="0">
+                          <a:schemeClr val="accent1"/>
+                        </a:effectRef>
+                        <a:fontRef idx="minor">
+                          <a:schemeClr val="lt1"/>
+                        </a:fontRef>
+                      </wps:style>
+                      <wps:bodyPr rot="0" spcFirstLastPara="0" vertOverflow="overflow" horzOverflow="overflow" vert="horz" wrap="square" lIns="91440" tIns="45720" rIns="91440" bIns="45720" numCol="1" spcCol="0" rtlCol="0" fromWordArt="0" anchor="ctr" anchorCtr="0" forceAA="0" compatLnSpc="1">
+                        <a:prstTxWarp prst="textNoShape">
+                          <a:avLst/>
+                        </a:prstTxWarp>
+                        <a:noAutofit/>
+                      </wps:bodyPr>
+                    </wps:wsp>
+                  </a:graphicData>
+                </a:graphic>
+                <wp14:sizeRelH relativeFrom="margin">
+                  <wp14:pctWidth>0</wp14:pctWidth>
+                </wp14:sizeRelH>
+                <wp14:sizeRelV relativeFrom="margin">
+                  <wp14:pctHeight>0</wp14:pctHeight>
+                </wp14:sizeRelV>
+              </wp:anchor>
+            </w:drawing>
+          </mc:Choice>
+          <mc:Fallback>
+            <w:pict>
+              <v:rect w14:anchorId="1DA1EE8E" id="Rechthoek 6" o:spid="_x0000_s1026" style="position:absolute;margin-left:205.6pt;margin-top:117.75pt;width:3.6pt;height:29.35pt;rotation:7763336fd;z-index:251703296;visibility:visible;mso-wrap-style:square;mso-width-percent:0;mso-height-percent:0;mso-wrap-distance-left:9pt;mso-wrap-distance-top:0;mso-wrap-distance-right:9pt;mso-wrap-distance-bottom:0;mso-position-horizontal:absolute;mso-position-horizontal-relative:margin;mso-position-vertical:absolute;mso-position-vertical-relative:text;mso-width-percent:0;mso-height-percent:0;mso-width-relative:margin;mso-height-relative:margin;v-text-anchor:middle" o:gfxdata="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" fillcolor="white [3212]" strokecolor="black [3213]" strokeweight="1pt">
+                <w10:wrap anchorx="margin"/>
+              </v:rect>
+            </w:pict>
+          </mc:Fallback>
+        </mc:AlternateContent>
+      </w:r>
+      <w:r>
+        <w:rPr>
+          <w:noProof/>
+        </w:rPr>
+        <mc:AlternateContent>
+          <mc:Choice Requires="wps">
+            <w:drawing>
+              <wp:anchor distT="0" distB="0" distL="114300" distR="114300" simplePos="0" relativeHeight="251701248" behindDoc="0" locked="0" layoutInCell="1" allowOverlap="1" wp14:anchorId="6BD5E3BD" wp14:editId="17909374">
+                <wp:simplePos x="0" y="0"/>
+                <wp:positionH relativeFrom="margin">
+                  <wp:posOffset>1115311</wp:posOffset>
+                </wp:positionH>
+                <wp:positionV relativeFrom="paragraph">
+                  <wp:posOffset>2075966</wp:posOffset>
+                </wp:positionV>
+                <wp:extent cx="45719" cy="331769"/>
+                <wp:effectExtent l="9208" t="105092" r="21272" b="97473"/>
+                <wp:wrapNone/>
+                <wp:docPr id="1458564605" name="Rechthoek 6"/>
+                <wp:cNvGraphicFramePr/>
+                <a:graphic xmlns:a="http://schemas.openxmlformats.org/drawingml/2006/main">
+                  <a:graphicData uri="http://schemas.microsoft.com/office/word/2010/wordprocessingShape">
+                    <wps:wsp>
+                      <wps:cNvSpPr/>
+                      <wps:spPr>
+                        <a:xfrm rot="7107546">
+                          <a:off x="0" y="0"/>
+                          <a:ext cx="45719" cy="331769"/>
+                        </a:xfrm>
+                        <a:prstGeom prst="rect">
+                          <a:avLst/>
+                        </a:prstGeom>
+                        <a:solidFill>
+                          <a:schemeClr val="bg1"/>
+                        </a:solidFill>
+                        <a:ln>
+                          <a:solidFill>
+                            <a:schemeClr val="tx1"/>
+                          </a:solidFill>
+                        </a:ln>
+                      </wps:spPr>
+                      <wps:style>
+                        <a:lnRef idx="2">
+                          <a:schemeClr val="accent1">
+                            <a:shade val="15000"/>
+                          </a:schemeClr>
+                        </a:lnRef>
+                        <a:fillRef idx="1">
+                          <a:schemeClr val="accent1"/>
+                        </a:fillRef>
+                        <a:effectRef idx="0">
+                          <a:schemeClr val="accent1"/>
+                        </a:effectRef>
+                        <a:fontRef idx="minor">
+                          <a:schemeClr val="lt1"/>
+                        </a:fontRef>
+                      </wps:style>
+                      <wps:bodyPr rot="0" spcFirstLastPara="0" vertOverflow="overflow" horzOverflow="overflow" vert="horz" wrap="square" lIns="91440" tIns="45720" rIns="91440" bIns="45720" numCol="1" spcCol="0" rtlCol="0" fromWordArt="0" anchor="ctr" anchorCtr="0" forceAA="0" compatLnSpc="1">
+                        <a:prstTxWarp prst="textNoShape">
+                          <a:avLst/>
+                        </a:prstTxWarp>
+                        <a:noAutofit/>
+                      </wps:bodyPr>
+                    </wps:wsp>
+                  </a:graphicData>
+                </a:graphic>
+                <wp14:sizeRelH relativeFrom="margin">
+                  <wp14:pctWidth>0</wp14:pctWidth>
+                </wp14:sizeRelH>
+                <wp14:sizeRelV relativeFrom="margin">
+                  <wp14:pctHeight>0</wp14:pctHeight>
+                </wp14:sizeRelV>
+              </wp:anchor>
+            </w:drawing>
+          </mc:Choice>
+          <mc:Fallback>
+            <w:pict>
+              <v:rect w14:anchorId="5149FBD3" id="Rechthoek 6" o:spid="_x0000_s1026" style="position:absolute;margin-left:87.8pt;margin-top:163.45pt;width:3.6pt;height:26.1pt;rotation:7763336fd;z-index:251701248;visibility:visible;mso-wrap-style:square;mso-width-percent:0;mso-height-percent:0;mso-wrap-distance-left:9pt;mso-wrap-distance-top:0;mso-wrap-distance-right:9pt;mso-wrap-distance-bottom:0;mso-position-horizontal:absolute;mso-position-horizontal-relative:margin;mso-position-vertical:absolute;mso-position-vertical-relative:text;mso-width-percent:0;mso-height-percent:0;mso-width-relative:margin;mso-height-relative:margin;v-text-anchor:middle" o:gfxdata="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" fillcolor="white [3212]" strokecolor="black [3213]" strokeweight="1pt">
+                <w10:wrap anchorx="margin"/>
+              </v:rect>
+            </w:pict>
+          </mc:Fallback>
+        </mc:AlternateContent>
+      </w:r>
+      <w:r>
+        <w:rPr>
+          <w:noProof/>
+        </w:rPr>
+        <mc:AlternateContent>
+          <mc:Choice Requires="wps">
+            <w:drawing>
+              <wp:anchor distT="0" distB="0" distL="114300" distR="114300" simplePos="0" relativeHeight="251695104" behindDoc="0" locked="0" layoutInCell="1" allowOverlap="1" wp14:anchorId="35D98025" wp14:editId="29B6DFC1">
+                <wp:simplePos x="0" y="0"/>
+                <wp:positionH relativeFrom="margin">
+                  <wp:posOffset>1111936</wp:posOffset>
+                </wp:positionH>
+                <wp:positionV relativeFrom="paragraph">
+                  <wp:posOffset>2614680</wp:posOffset>
+                </wp:positionV>
+                <wp:extent cx="45719" cy="331769"/>
+                <wp:effectExtent l="9208" t="105092" r="2222" b="116523"/>
+                <wp:wrapNone/>
+                <wp:docPr id="77144267" name="Rechthoek 6"/>
+                <wp:cNvGraphicFramePr/>
+                <a:graphic xmlns:a="http://schemas.openxmlformats.org/drawingml/2006/main">
+                  <a:graphicData uri="http://schemas.microsoft.com/office/word/2010/wordprocessingShape">
+                    <wps:wsp>
+                      <wps:cNvSpPr/>
+                      <wps:spPr>
+                        <a:xfrm rot="3295583">
+                          <a:off x="0" y="0"/>
+                          <a:ext cx="45719" cy="331769"/>
+                        </a:xfrm>
+                        <a:prstGeom prst="rect">
+                          <a:avLst/>
+                        </a:prstGeom>
+                        <a:solidFill>
+                          <a:schemeClr val="bg1"/>
+                        </a:solidFill>
+                        <a:ln>
+                          <a:solidFill>
+                            <a:schemeClr val="tx1"/>
+                          </a:solidFill>
+                        </a:ln>
+                      </wps:spPr>
+                      <wps:style>
+                        <a:lnRef idx="2">
+                          <a:schemeClr val="accent1">
+                            <a:shade val="15000"/>
+                          </a:schemeClr>
+                        </a:lnRef>
+                        <a:fillRef idx="1">
+                          <a:schemeClr val="accent1"/>
+                        </a:fillRef>
+                        <a:effectRef idx="0">
+                          <a:schemeClr val="accent1"/>
+                        </a:effectRef>
+                        <a:fontRef idx="minor">
+                          <a:schemeClr val="lt1"/>
+                        </a:fontRef>
+                      </wps:style>
+                      <wps:bodyPr rot="0" spcFirstLastPara="0" vertOverflow="overflow" horzOverflow="overflow" vert="horz" wrap="square" lIns="91440" tIns="45720" rIns="91440" bIns="45720" numCol="1" spcCol="0" rtlCol="0" fromWordArt="0" anchor="ctr" anchorCtr="0" forceAA="0" compatLnSpc="1">
+                        <a:prstTxWarp prst="textNoShape">
+                          <a:avLst/>
+                        </a:prstTxWarp>
+                        <a:noAutofit/>
+                      </wps:bodyPr>
+                    </wps:wsp>
+                  </a:graphicData>
+                </a:graphic>
+                <wp14:sizeRelH relativeFrom="margin">
+                  <wp14:pctWidth>0</wp14:pctWidth>
+                </wp14:sizeRelH>
+                <wp14:sizeRelV relativeFrom="margin">
+                  <wp14:pctHeight>0</wp14:pctHeight>
+                </wp14:sizeRelV>
+              </wp:anchor>
+            </w:drawing>
+          </mc:Choice>
+          <mc:Fallback>
+            <w:pict>
+              <v:rect w14:anchorId="7A87D776" id="Rechthoek 6" o:spid="_x0000_s1026" style="position:absolute;margin-left:87.55pt;margin-top:205.9pt;width:3.6pt;height:26.1pt;rotation:3599655fd;z-index:251695104;visibility:visible;mso-wrap-style:square;mso-width-percent:0;mso-height-percent:0;mso-wrap-distance-left:9pt;mso-wrap-distance-top:0;mso-wrap-distance-right:9pt;mso-wrap-distance-bottom:0;mso-position-horizontal:absolute;mso-position-horizontal-relative:margin;mso-position-vertical:absolute;mso-position-vertical-relative:text;mso-width-percent:0;mso-height-percent:0;mso-width-relative:margin;mso-height-relative:margin;v-text-anchor:middle" o:gfxdata="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" fillcolor="white [3212]" strokecolor="black [3213]" strokeweight="1pt">
+                <w10:wrap anchorx="margin"/>
+              </v:rect>
+            </w:pict>
+          </mc:Fallback>
+        </mc:AlternateContent>
+      </w:r>
+      <w:r>
+        <w:rPr>
+          <w:noProof/>
+        </w:rPr>
+        <mc:AlternateContent>
+          <mc:Choice Requires="wps">
+            <w:drawing>
+              <wp:anchor distT="45720" distB="45720" distL="114300" distR="114300" simplePos="0" relativeHeight="251675648" behindDoc="1" locked="0" layoutInCell="1" allowOverlap="1" wp14:anchorId="37A6D836" wp14:editId="1F58342A">
+                <wp:simplePos x="0" y="0"/>
+                <wp:positionH relativeFrom="margin">
+                  <wp:posOffset>516096</wp:posOffset>
+                </wp:positionH>
+                <wp:positionV relativeFrom="paragraph">
+                  <wp:posOffset>2938842</wp:posOffset>
+                </wp:positionV>
+                <wp:extent cx="857250" cy="266700"/>
+                <wp:effectExtent l="0" t="0" r="19050" b="19050"/>
+                <wp:wrapTight wrapText="bothSides">
+                  <wp:wrapPolygon edited="0">
+                    <wp:start x="0" y="0"/>
+                    <wp:lineTo x="0" y="21600"/>
+                    <wp:lineTo x="21600" y="21600"/>
+                    <wp:lineTo x="21600" y="0"/>
+                    <wp:lineTo x="0" y="0"/>
+                  </wp:wrapPolygon>
+                </wp:wrapTight>
+                <wp:docPr id="809633683" name="Tekstvak 2"/>
+                <wp:cNvGraphicFramePr>
+                  <a:graphicFrameLocks xmlns:a="http://schemas.openxmlformats.org/drawingml/2006/main"/>
+                </wp:cNvGraphicFramePr>
+                <a:graphic xmlns:a="http://schemas.openxmlformats.org/drawingml/2006/main">
+                  <a:graphicData uri="http://schemas.microsoft.com/office/word/2010/wordprocessingShape">
+                    <wps:wsp>
+                      <wps:cNvSpPr txBox="1">
+                        <a:spLocks noChangeArrowheads="1"/>
+                      </wps:cNvSpPr>
+                      <wps:spPr bwMode="auto">
+                        <a:xfrm>
+                          <a:off x="0" y="0"/>
+                          <a:ext cx="857250" cy="266700"/>
+                        </a:xfrm>
+                        <a:prstGeom prst="rect">
+                          <a:avLst/>
+                        </a:prstGeom>
+                        <a:solidFill>
+                          <a:srgbClr val="FFFFFF"/>
+                        </a:solidFill>
+                        <a:ln w="9525">
+                          <a:solidFill>
+                            <a:srgbClr val="000000"/>
+                          </a:solidFill>
+                          <a:miter lim="800000"/>
+                          <a:headEnd/>
+                          <a:tailEnd/>
+                        </a:ln>
+                      </wps:spPr>
+                      <wps:txbx>
+                        <w:txbxContent>
+                          <w:p>
+                            <w:pPr>
+                              <w:jc w:val="center"/>
+                            </w:pPr>
+                            <w:r>
+                              <w:t>Software</w:t>
+                            </w:r>
+                            <w:r>
+                              <w:t xml:space="preserve"> P.</w:t>
+                            </w:r>
+                          </w:p>
+                        </w:txbxContent>
+                      </wps:txbx>
+                      <wps:bodyPr rot="0" vert="horz" wrap="square" lIns="91440" tIns="45720" rIns="91440" bIns="45720" anchor="t" anchorCtr="0">
+                        <a:noAutofit/>
+                      </wps:bodyPr>
+                    </wps:wsp>
+                  </a:graphicData>
+                </a:graphic>
+                <wp14:sizeRelH relativeFrom="margin">
+                  <wp14:pctWidth>0</wp14:pctWidth>
+                </wp14:sizeRelH>
+                <wp14:sizeRelV relativeFrom="margin">
+                  <wp14:pctHeight>0</wp14:pctHeight>
+                </wp14:sizeRelV>
+              </wp:anchor>
+            </w:drawing>
+          </mc:Choice>
+          <mc:Fallback>
+            <w:pict>
+              <v:shape w14:anchorId="37A6D836" id="_x0000_s1027" type="#_x0000_t202" style="position:absolute;margin-left:40.65pt;margin-top:231.4pt;width:67.5pt;height:21pt;z-index:-251640832;visibility:visible;mso-wrap-style:square;mso-width-percent:0;mso-height-percent:0;mso-wrap-distance-left:9pt;mso-wrap-distance-top:3.6pt;mso-wrap-distance-right:9pt;mso-wrap-distance-bottom:3.6pt;mso-position-horizontal:absolute;mso-position-horizontal-relative:margin;mso-position-vertical:absolute;mso-position-vertical-relative:text;mso-width-percent:0;mso-height-percent:0;mso-width-relative:margin;mso-height-relative:margin;v-text-anchor:top" o:gfxdata="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">
+                <v:textbox>
+                  <w:txbxContent>
+                    <w:p>
+                      <w:pPr>
+                        <w:jc w:val="center"/>
+                      </w:pPr>
+                      <w:r>
+                        <w:t>Software</w:t>
+                      </w:r>
+                      <w:r>
+                        <w:t xml:space="preserve"> P.</w:t>
+                      </w:r>
+                    </w:p>
+                  </w:txbxContent>
+                </v:textbox>
+                <w10:wrap type="tight" anchorx="margin"/>
+              </v:shape>
+            </w:pict>
+          </mc:Fallback>
+        </mc:AlternateContent>
+      </w:r>
+      <w:r>
+        <w:rPr>
+          <w:noProof/>
+        </w:rPr>
+        <mc:AlternateContent>
+          <mc:Choice Requires="wps">
+            <w:drawing>
+              <wp:anchor distT="0" distB="0" distL="114300" distR="114300" simplePos="0" relativeHeight="251697152" behindDoc="0" locked="0" layoutInCell="1" allowOverlap="1" wp14:anchorId="267493CF" wp14:editId="61FC274A">
+                <wp:simplePos x="0" y="0"/>
+                <wp:positionH relativeFrom="margin">
+                  <wp:posOffset>4588567</wp:posOffset>
+                </wp:positionH>
+                <wp:positionV relativeFrom="paragraph">
+                  <wp:posOffset>2080886</wp:posOffset>
+                </wp:positionV>
+                <wp:extent cx="45719" cy="292229"/>
+                <wp:effectExtent l="9843" t="104457" r="2857" b="98108"/>
+                <wp:wrapNone/>
+                <wp:docPr id="430566417" name="Rechthoek 6"/>
+                <wp:cNvGraphicFramePr/>
+                <a:graphic xmlns:a="http://schemas.openxmlformats.org/drawingml/2006/main">
+                  <a:graphicData uri="http://schemas.microsoft.com/office/word/2010/wordprocessingShape">
+                    <wps:wsp>
+                      <wps:cNvSpPr/>
+                      <wps:spPr>
+                        <a:xfrm rot="3188102">
+                          <a:off x="0" y="0"/>
+                          <a:ext cx="45719" cy="292229"/>
+                        </a:xfrm>
+                        <a:prstGeom prst="rect">
+                          <a:avLst/>
+                        </a:prstGeom>
+                        <a:solidFill>
+                          <a:schemeClr val="bg1"/>
+                        </a:solidFill>
+                        <a:ln>
+                          <a:solidFill>
+                            <a:schemeClr val="tx1"/>
+                          </a:solidFill>
+                        </a:ln>
+                      </wps:spPr>
+                      <wps:style>
+                        <a:lnRef idx="2">
+                          <a:schemeClr val="accent1">
+                            <a:shade val="15000"/>
+                          </a:schemeClr>
+                        </a:lnRef>
+                        <a:fillRef idx="1">
+                          <a:schemeClr val="accent1"/>
+                        </a:fillRef>
+                        <a:effectRef idx="0">
+                          <a:schemeClr val="accent1"/>
+                        </a:effectRef>
+                        <a:fontRef idx="minor">
+                          <a:schemeClr val="lt1"/>
+                        </a:fontRef>
+                      </wps:style>
+                      <wps:bodyPr rot="0" spcFirstLastPara="0" vertOverflow="overflow" horzOverflow="overflow" vert="horz" wrap="square" lIns="91440" tIns="45720" rIns="91440" bIns="45720" numCol="1" spcCol="0" rtlCol="0" fromWordArt="0" anchor="ctr" anchorCtr="0" forceAA="0" compatLnSpc="1">
+                        <a:prstTxWarp prst="textNoShape">
+                          <a:avLst/>
+                        </a:prstTxWarp>
+                        <a:noAutofit/>
+                      </wps:bodyPr>
+                    </wps:wsp>
+                  </a:graphicData>
+                </a:graphic>
+                <wp14:sizeRelV relativeFrom="margin">
+                  <wp14:pctHeight>0</wp14:pctHeight>
+                </wp14:sizeRelV>
+              </wp:anchor>
+            </w:drawing>
+          </mc:Choice>
+          <mc:Fallback>
+            <w:pict>
+              <v:rect w14:anchorId="26D0D694" id="Rechthoek 6" o:spid="_x0000_s1026" style="position:absolute;margin-left:361.3pt;margin-top:163.85pt;width:3.6pt;height:23pt;rotation:3482258fd;z-index:251697152;visibility:visible;mso-wrap-style:square;mso-height-percent:0;mso-wrap-distance-left:9pt;mso-wrap-distance-top:0;mso-wrap-distance-right:9pt;mso-wrap-distance-bottom:0;mso-position-horizontal:absolute;mso-position-horizontal-relative:margin;mso-position-vertical:absolute;mso-position-vertical-relative:text;mso-height-percent:0;mso-height-relative:margin;v-text-anchor:middle" o:gfxdata="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" fillcolor="white [3212]" strokecolor="black [3213]" strokeweight="1pt">
+                <w10:wrap anchorx="margin"/>
+              </v:rect>
+            </w:pict>
+          </mc:Fallback>
+        </mc:AlternateContent>
+      </w:r>
+      <w:r>
+        <w:rPr>
+          <w:noProof/>
+        </w:rPr>
+        <mc:AlternateContent>
+          <mc:Choice Requires="wps">
+            <w:drawing>
+              <wp:anchor distT="0" distB="0" distL="114300" distR="114300" simplePos="0" relativeHeight="251699200" behindDoc="0" locked="0" layoutInCell="1" allowOverlap="1" wp14:anchorId="4B879CCD" wp14:editId="512207A4">
+                <wp:simplePos x="0" y="0"/>
+                <wp:positionH relativeFrom="margin">
+                  <wp:posOffset>4564759</wp:posOffset>
+                </wp:positionH>
+                <wp:positionV relativeFrom="paragraph">
+                  <wp:posOffset>2618976</wp:posOffset>
+                </wp:positionV>
+                <wp:extent cx="45719" cy="292229"/>
+                <wp:effectExtent l="9843" t="104457" r="2857" b="98108"/>
+                <wp:wrapNone/>
+                <wp:docPr id="1378820730" name="Rechthoek 6"/>
+                <wp:cNvGraphicFramePr/>
+                <a:graphic xmlns:a="http://schemas.openxmlformats.org/drawingml/2006/main">
+                  <a:graphicData uri="http://schemas.microsoft.com/office/word/2010/wordprocessingShape">
+                    <wps:wsp>
+                      <wps:cNvSpPr/>
+                      <wps:spPr>
+                        <a:xfrm rot="7373565">
+                          <a:off x="0" y="0"/>
+                          <a:ext cx="45719" cy="292229"/>
+                        </a:xfrm>
+                        <a:prstGeom prst="rect">
+                          <a:avLst/>
+                        </a:prstGeom>
+                        <a:solidFill>
+                          <a:schemeClr val="bg1"/>
+                        </a:solidFill>
+                        <a:ln>
+                          <a:solidFill>
+                            <a:schemeClr val="tx1"/>
+                          </a:solidFill>
+                        </a:ln>
+                      </wps:spPr>
+                      <wps:style>
+                        <a:lnRef idx="2">
+                          <a:schemeClr val="accent1">
+                            <a:shade val="15000"/>
+                          </a:schemeClr>
+                        </a:lnRef>
+                        <a:fillRef idx="1">
+                          <a:schemeClr val="accent1"/>
+                        </a:fillRef>
+                        <a:effectRef idx="0">
+                          <a:schemeClr val="accent1"/>
+                        </a:effectRef>
+                        <a:fontRef idx="minor">
+                          <a:schemeClr val="lt1"/>
+                        </a:fontRef>
+                      </wps:style>
+                      <wps:bodyPr rot="0" spcFirstLastPara="0" vertOverflow="overflow" horzOverflow="overflow" vert="horz" wrap="square" lIns="91440" tIns="45720" rIns="91440" bIns="45720" numCol="1" spcCol="0" rtlCol="0" fromWordArt="0" anchor="ctr" anchorCtr="0" forceAA="0" compatLnSpc="1">
+                        <a:prstTxWarp prst="textNoShape">
+                          <a:avLst/>
+                        </a:prstTxWarp>
+                        <a:noAutofit/>
+                      </wps:bodyPr>
+                    </wps:wsp>
+                  </a:graphicData>
+                </a:graphic>
+                <wp14:sizeRelV relativeFrom="margin">
+                  <wp14:pctHeight>0</wp14:pctHeight>
+                </wp14:sizeRelV>
+              </wp:anchor>
+            </w:drawing>
+          </mc:Choice>
+          <mc:Fallback>
+            <w:pict>
+              <v:rect w14:anchorId="6114C2A2" id="Rechthoek 6" o:spid="_x0000_s1026" style="position:absolute;margin-left:359.45pt;margin-top:206.2pt;width:3.6pt;height:23pt;rotation:8053899fd;z-index:251699200;visibility:visible;mso-wrap-style:square;mso-height-percent:0;mso-wrap-distance-left:9pt;mso-wrap-distance-top:0;mso-wrap-distance-right:9pt;mso-wrap-distance-bottom:0;mso-position-horizontal:absolute;mso-position-horizontal-relative:margin;mso-position-vertical:absolute;mso-position-vertical-relative:text;mso-height-percent:0;mso-height-relative:margin;v-text-anchor:middle" o:gfxdata="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" fillcolor="white [3212]" strokecolor="black [3213]" strokeweight="1pt">
+                <w10:wrap anchorx="margin"/>
+              </v:rect>
+            </w:pict>
+          </mc:Fallback>
+        </mc:AlternateContent>
+      </w:r>
+      <w:r>
+        <w:rPr>
+          <w:noProof/>
+        </w:rPr>
+        <mc:AlternateContent>
+          <mc:Choice Requires="wps">
+            <w:drawing>
+              <wp:anchor distT="0" distB="0" distL="114300" distR="114300" simplePos="0" relativeHeight="251693056" behindDoc="0" locked="0" layoutInCell="1" allowOverlap="1" wp14:anchorId="026F8276" wp14:editId="3ED01B3B">
+                <wp:simplePos x="0" y="0"/>
+                <wp:positionH relativeFrom="margin">
+                  <wp:posOffset>2211554</wp:posOffset>
+                </wp:positionH>
+                <wp:positionV relativeFrom="paragraph">
+                  <wp:posOffset>2309679</wp:posOffset>
+                </wp:positionV>
+                <wp:extent cx="45719" cy="370681"/>
+                <wp:effectExtent l="8890" t="0" r="20955" b="20955"/>
+                <wp:wrapNone/>
+                <wp:docPr id="1105973154" name="Rechthoek 6"/>
+                <wp:cNvGraphicFramePr/>
+                <a:graphic xmlns:a="http://schemas.openxmlformats.org/drawingml/2006/main">
+                  <a:graphicData uri="http://schemas.microsoft.com/office/word/2010/wordprocessingShape">
+                    <wps:wsp>
+                      <wps:cNvSpPr/>
+                      <wps:spPr>
+                        <a:xfrm rot="5400000">
+                          <a:off x="0" y="0"/>
+                          <a:ext cx="45719" cy="370681"/>
+                        </a:xfrm>
+                        <a:prstGeom prst="rect">
+                          <a:avLst/>
+                        </a:prstGeom>
+                        <a:solidFill>
+                          <a:schemeClr val="bg1"/>
+                        </a:solidFill>
+                        <a:ln>
+                          <a:solidFill>
+                            <a:schemeClr val="tx1"/>
+                          </a:solidFill>
+                        </a:ln>
+                      </wps:spPr>
+                      <wps:style>
+                        <a:lnRef idx="2">
+                          <a:schemeClr val="accent1">
+                            <a:shade val="15000"/>
+                          </a:schemeClr>
+                        </a:lnRef>
+                        <a:fillRef idx="1">
+                          <a:schemeClr val="accent1"/>
+                        </a:fillRef>
+                        <a:effectRef idx="0">
+                          <a:schemeClr val="accent1"/>
+                        </a:effectRef>
+                        <a:fontRef idx="minor">
+                          <a:schemeClr val="lt1"/>
+                        </a:fontRef>
+                      </wps:style>
+                      <wps:bodyPr rot="0" spcFirstLastPara="0" vertOverflow="overflow" horzOverflow="overflow" vert="horz" wrap="square" lIns="91440" tIns="45720" rIns="91440" bIns="45720" numCol="1" spcCol="0" rtlCol="0" fromWordArt="0" anchor="ctr" anchorCtr="0" forceAA="0" compatLnSpc="1">
+                        <a:prstTxWarp prst="textNoShape">
+                          <a:avLst/>
+                        </a:prstTxWarp>
+                        <a:noAutofit/>
+                      </wps:bodyPr>
+                    </wps:wsp>
+                  </a:graphicData>
+                </a:graphic>
+                <wp14:sizeRelH relativeFrom="margin">
+                  <wp14:pctWidth>0</wp14:pctWidth>
+                </wp14:sizeRelH>
+                <wp14:sizeRelV relativeFrom="margin">
+                  <wp14:pctHeight>0</wp14:pctHeight>
+                </wp14:sizeRelV>
+              </wp:anchor>
+            </w:drawing>
+          </mc:Choice>
+          <mc:Fallback>
+            <w:pict>
+              <v:rect w14:anchorId="7ED02CED" id="Rechthoek 6" o:spid="_x0000_s1026" style="position:absolute;margin-left:174.15pt;margin-top:181.85pt;width:3.6pt;height:29.2pt;rotation:90;z-index:251693056;visibility:visible;mso-wrap-style:square;mso-width-percent:0;mso-height-percent:0;mso-wrap-distance-left:9pt;mso-wrap-distance-top:0;mso-wrap-distance-right:9pt;mso-wrap-distance-bottom:0;mso-position-horizontal:absolute;mso-position-horizontal-relative:margin;mso-position-vertical:absolute;mso-position-vertical-relative:text;mso-width-percent:0;mso-height-percent:0;mso-width-relative:margin;mso-height-relative:margin;v-text-anchor:middle" o:gfxdata="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" fillcolor="white [3212]" strokecolor="black [3213]" strokeweight="1pt">
+                <w10:wrap anchorx="margin"/>
+              </v:rect>
+            </w:pict>
+          </mc:Fallback>
+        </mc:AlternateContent>
+      </w:r>
+      <w:r>
+        <w:rPr>
+          <w:noProof/>
+        </w:rPr>
+        <mc:AlternateContent>
+          <mc:Choice Requires="wps">
+            <w:drawing>
+              <wp:anchor distT="0" distB="0" distL="114300" distR="114300" simplePos="0" relativeHeight="251691008" behindDoc="0" locked="0" layoutInCell="1" allowOverlap="1" wp14:anchorId="7170891C" wp14:editId="1EAADB72">
+                <wp:simplePos x="0" y="0"/>
+                <wp:positionH relativeFrom="margin">
+                  <wp:posOffset>3485146</wp:posOffset>
+                </wp:positionH>
+                <wp:positionV relativeFrom="paragraph">
+                  <wp:posOffset>2316923</wp:posOffset>
+                </wp:positionV>
+                <wp:extent cx="45719" cy="370681"/>
+                <wp:effectExtent l="8890" t="0" r="20955" b="20955"/>
+                <wp:wrapNone/>
+                <wp:docPr id="351273050" name="Rechthoek 6"/>
+                <wp:cNvGraphicFramePr/>
+                <a:graphic xmlns:a="http://schemas.openxmlformats.org/drawingml/2006/main">
+                  <a:graphicData uri="http://schemas.microsoft.com/office/word/2010/wordprocessingShape">
+                    <wps:wsp>
+                      <wps:cNvSpPr/>
+                      <wps:spPr>
+                        <a:xfrm rot="5400000">
+                          <a:off x="0" y="0"/>
+                          <a:ext cx="45719" cy="370681"/>
+                        </a:xfrm>
+                        <a:prstGeom prst="rect">
+                          <a:avLst/>
+                        </a:prstGeom>
+                        <a:solidFill>
+                          <a:schemeClr val="bg1"/>
+                        </a:solidFill>
+                        <a:ln>
+                          <a:solidFill>
+                            <a:schemeClr val="tx1"/>
+                          </a:solidFill>
+                        </a:ln>
+                      </wps:spPr>
+                      <wps:style>
+                        <a:lnRef idx="2">
+                          <a:schemeClr val="accent1">
+                            <a:shade val="15000"/>
+                          </a:schemeClr>
+                        </a:lnRef>
+                        <a:fillRef idx="1">
+                          <a:schemeClr val="accent1"/>
+                        </a:fillRef>
+                        <a:effectRef idx="0">
+                          <a:schemeClr val="accent1"/>
+                        </a:effectRef>
+                        <a:fontRef idx="minor">
+                          <a:schemeClr val="lt1"/>
+                        </a:fontRef>
+                      </wps:style>
+                      <wps:bodyPr rot="0" spcFirstLastPara="0" vertOverflow="overflow" horzOverflow="overflow" vert="horz" wrap="square" lIns="91440" tIns="45720" rIns="91440" bIns="45720" numCol="1" spcCol="0" rtlCol="0" fromWordArt="0" anchor="ctr" anchorCtr="0" forceAA="0" compatLnSpc="1">
+                        <a:prstTxWarp prst="textNoShape">
+                          <a:avLst/>
+                        </a:prstTxWarp>
+                        <a:noAutofit/>
+                      </wps:bodyPr>
+                    </wps:wsp>
+                  </a:graphicData>
+                </a:graphic>
+                <wp14:sizeRelH relativeFrom="margin">
+                  <wp14:pctWidth>0</wp14:pctWidth>
+                </wp14:sizeRelH>
+                <wp14:sizeRelV relativeFrom="margin">
+                  <wp14:pctHeight>0</wp14:pctHeight>
+                </wp14:sizeRelV>
+              </wp:anchor>
+            </w:drawing>
+          </mc:Choice>
+          <mc:Fallback>
+            <w:pict>
+              <v:rect w14:anchorId="0396B660" id="Rechthoek 6" o:spid="_x0000_s1026" style="position:absolute;margin-left:274.4pt;margin-top:182.45pt;width:3.6pt;height:29.2pt;rotation:90;z-index:251691008;visibility:visible;mso-wrap-style:square;mso-width-percent:0;mso-height-percent:0;mso-wrap-distance-left:9pt;mso-wrap-distance-top:0;mso-wrap-distance-right:9pt;mso-wrap-distance-bottom:0;mso-position-horizontal:absolute;mso-position-horizontal-relative:margin;mso-position-vertical:absolute;mso-position-vertical-relative:text;mso-width-percent:0;mso-height-percent:0;mso-width-relative:margin;mso-height-relative:margin;v-text-anchor:middle" o:gfxdata="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" fillcolor="white [3212]" strokecolor="black [3213]" strokeweight="1pt">
+                <w10:wrap anchorx="margin"/>
+              </v:rect>
+            </w:pict>
+          </mc:Fallback>
+        </mc:AlternateContent>
+      </w:r>
+      <w:r>
+        <w:rPr>
+          <w:noProof/>
+        </w:rPr>
+        <mc:AlternateContent>
+          <mc:Choice Requires="wps">
+            <w:drawing>
+              <wp:anchor distT="0" distB="0" distL="114300" distR="114300" simplePos="0" relativeHeight="251688960" behindDoc="0" locked="0" layoutInCell="1" allowOverlap="1" wp14:anchorId="1AF3C53A" wp14:editId="44F1A78F">
+                <wp:simplePos x="0" y="0"/>
+                <wp:positionH relativeFrom="margin">
+                  <wp:posOffset>2852945</wp:posOffset>
+                </wp:positionH>
+                <wp:positionV relativeFrom="paragraph">
+                  <wp:posOffset>1106577</wp:posOffset>
+                </wp:positionV>
+                <wp:extent cx="45719" cy="670700"/>
+                <wp:effectExtent l="0" t="0" r="12065" b="15240"/>
+                <wp:wrapNone/>
+                <wp:docPr id="1266184891" name="Rechthoek 6"/>
+                <wp:cNvGraphicFramePr/>
+                <a:graphic xmlns:a="http://schemas.openxmlformats.org/drawingml/2006/main">
+                  <a:graphicData uri="http://schemas.microsoft.com/office/word/2010/wordprocessingShape">
+                    <wps:wsp>
+                      <wps:cNvSpPr/>
+                      <wps:spPr>
+                        <a:xfrm>
+                          <a:off x="0" y="0"/>
+                          <a:ext cx="45719" cy="670700"/>
+                        </a:xfrm>
+                        <a:prstGeom prst="rect">
+                          <a:avLst/>
+                        </a:prstGeom>
+                        <a:solidFill>
+                          <a:schemeClr val="bg1"/>
+                        </a:solidFill>
+                        <a:ln>
+                          <a:solidFill>
+                            <a:schemeClr val="tx1"/>
+                          </a:solidFill>
+                        </a:ln>
+                      </wps:spPr>
+                      <wps:style>
+                        <a:lnRef idx="2">
+                          <a:schemeClr val="accent1">
+                            <a:shade val="15000"/>
+                          </a:schemeClr>
+                        </a:lnRef>
+                        <a:fillRef idx="1">
+                          <a:schemeClr val="accent1"/>
+                        </a:fillRef>
+                        <a:effectRef idx="0">
+                          <a:schemeClr val="accent1"/>
+                        </a:effectRef>
+                        <a:fontRef idx="minor">
+                          <a:schemeClr val="lt1"/>
+                        </a:fontRef>
+                      </wps:style>
+                      <wps:bodyPr rot="0" spcFirstLastPara="0" vertOverflow="overflow" horzOverflow="overflow" vert="horz" wrap="square" lIns="91440" tIns="45720" rIns="91440" bIns="45720" numCol="1" spcCol="0" rtlCol="0" fromWordArt="0" anchor="ctr" anchorCtr="0" forceAA="0" compatLnSpc="1">
+                        <a:prstTxWarp prst="textNoShape">
+                          <a:avLst/>
+                        </a:prstTxWarp>
+                        <a:noAutofit/>
+                      </wps:bodyPr>
+                    </wps:wsp>
+                  </a:graphicData>
+                </a:graphic>
+                <wp14:sizeRelV relativeFrom="margin">
+                  <wp14:pctHeight>0</wp14:pctHeight>
+                </wp14:sizeRelV>
+              </wp:anchor>
+            </w:drawing>
+          </mc:Choice>
+          <mc:Fallback>
+            <w:pict>
+              <v:rect w14:anchorId="7FE2EE8F" id="Rechthoek 6" o:spid="_x0000_s1026" style="position:absolute;margin-left:224.65pt;margin-top:87.15pt;width:3.6pt;height:52.8pt;z-index:251688960;visibility:visible;mso-wrap-style:square;mso-height-percent:0;mso-wrap-distance-left:9pt;mso-wrap-distance-top:0;mso-wrap-distance-right:9pt;mso-wrap-distance-bottom:0;mso-position-horizontal:absolute;mso-position-horizontal-relative:margin;mso-position-vertical:absolute;mso-position-vertical-relative:text;mso-height-percent:0;mso-height-relative:margin;v-text-anchor:middle" o:gfxdata="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" fillcolor="white [3212]" strokecolor="black [3213]" strokeweight="1pt">
+                <w10:wrap anchorx="margin"/>
+              </v:rect>
+            </w:pict>
+          </mc:Fallback>
+        </mc:AlternateContent>
+      </w:r>
+      <w:r>
+        <w:rPr>
+          <w:noProof/>
+        </w:rPr>
+        <mc:AlternateContent>
+          <mc:Choice Requires="wps">
+            <w:drawing>
+              <wp:anchor distT="0" distB="0" distL="114300" distR="114300" simplePos="0" relativeHeight="251686912" behindDoc="0" locked="0" layoutInCell="1" allowOverlap="1" wp14:anchorId="7B5A8694" wp14:editId="39BCF286">
+                <wp:simplePos x="0" y="0"/>
+                <wp:positionH relativeFrom="margin">
+                  <wp:align>center</wp:align>
+                </wp:positionH>
+                <wp:positionV relativeFrom="paragraph">
+                  <wp:posOffset>2093910</wp:posOffset>
+                </wp:positionV>
+                <wp:extent cx="45719" cy="243135"/>
+                <wp:effectExtent l="0" t="0" r="12065" b="24130"/>
+                <wp:wrapNone/>
+                <wp:docPr id="242318212" name="Rechthoek 6"/>
+                <wp:cNvGraphicFramePr/>
+                <a:graphic xmlns:a="http://schemas.openxmlformats.org/drawingml/2006/main">
+                  <a:graphicData uri="http://schemas.microsoft.com/office/word/2010/wordprocessingShape">
+                    <wps:wsp>
+                      <wps:cNvSpPr/>
+                      <wps:spPr>
+                        <a:xfrm>
+                          <a:off x="0" y="0"/>
+                          <a:ext cx="45719" cy="243135"/>
+                        </a:xfrm>
+                        <a:prstGeom prst="rect">
+                          <a:avLst/>
+                        </a:prstGeom>
+                        <a:solidFill>
+                          <a:schemeClr val="bg1"/>
+                        </a:solidFill>
+                        <a:ln>
+                          <a:solidFill>
+                            <a:schemeClr val="tx1"/>
+                          </a:solidFill>
+                        </a:ln>
+                      </wps:spPr>
+                      <wps:style>
+                        <a:lnRef idx="2">
+                          <a:schemeClr val="accent1">
+                            <a:shade val="15000"/>
+                          </a:schemeClr>
+                        </a:lnRef>
+                        <a:fillRef idx="1">
+                          <a:schemeClr val="accent1"/>
+                        </a:fillRef>
+                        <a:effectRef idx="0">
+                          <a:schemeClr val="accent1"/>
+                        </a:effectRef>
+                        <a:fontRef idx="minor">
+                          <a:schemeClr val="lt1"/>
+                        </a:fontRef>
+                      </wps:style>
+                      <wps:bodyPr rot="0" spcFirstLastPara="0" vertOverflow="overflow" horzOverflow="overflow" vert="horz" wrap="square" lIns="91440" tIns="45720" rIns="91440" bIns="45720" numCol="1" spcCol="0" rtlCol="0" fromWordArt="0" anchor="ctr" anchorCtr="0" forceAA="0" compatLnSpc="1">
+                        <a:prstTxWarp prst="textNoShape">
+                          <a:avLst/>
+                        </a:prstTxWarp>
+                        <a:noAutofit/>
+                      </wps:bodyPr>
+                    </wps:wsp>
+                  </a:graphicData>
+                </a:graphic>
+              </wp:anchor>
+            </w:drawing>
+          </mc:Choice>
+          <mc:Fallback>
+            <w:pict>
+              <v:rect w14:anchorId="0B424B9E" id="Rechthoek 6" o:spid="_x0000_s1026" style="position:absolute;margin-left:0;margin-top:164.85pt;width:3.6pt;height:19.15pt;z-index:251686912;visibility:visible;mso-wrap-style:square;mso-wrap-distance-left:9pt;mso-wrap-distance-top:0;mso-wrap-distance-right:9pt;mso-wrap-distance-bottom:0;mso-position-horizontal:center;mso-position-horizontal-relative:margin;mso-position-vertical:absolute;mso-position-vertical-relative:text;v-text-anchor:middle" o:gfxdata="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" fillcolor="white [3212]" strokecolor="black [3213]" strokeweight="1pt">
+                <w10:wrap anchorx="margin"/>
+              </v:rect>
+            </w:pict>
+          </mc:Fallback>
+        </mc:AlternateContent>
+      </w:r>
+      <w:r>
+        <w:rPr>
+          <w:noProof/>
+        </w:rPr>
+        <mc:AlternateContent>
+          <mc:Choice Requires="wps">
+            <w:drawing>
+              <wp:anchor distT="0" distB="0" distL="114300" distR="114300" simplePos="0" relativeHeight="251684864" behindDoc="0" locked="0" layoutInCell="1" allowOverlap="1" wp14:anchorId="40AC9683" wp14:editId="594D5D12">
+                <wp:simplePos x="0" y="0"/>
+                <wp:positionH relativeFrom="margin">
+                  <wp:align>center</wp:align>
+                </wp:positionH>
+                <wp:positionV relativeFrom="paragraph">
+                  <wp:posOffset>2665646</wp:posOffset>
+                </wp:positionV>
+                <wp:extent cx="45719" cy="243135"/>
+                <wp:effectExtent l="0" t="0" r="12065" b="24130"/>
+                <wp:wrapNone/>
+                <wp:docPr id="1171274907" name="Rechthoek 6"/>
+                <wp:cNvGraphicFramePr/>
+                <a:graphic xmlns:a="http://schemas.openxmlformats.org/drawingml/2006/main">
+                  <a:graphicData uri="http://schemas.microsoft.com/office/word/2010/wordprocessingShape">
+                    <wps:wsp>
+                      <wps:cNvSpPr/>
+                      <wps:spPr>
+                        <a:xfrm>
+                          <a:off x="0" y="0"/>
+                          <a:ext cx="45719" cy="243135"/>
+                        </a:xfrm>
+                        <a:prstGeom prst="rect">
+                          <a:avLst/>
+                        </a:prstGeom>
+                        <a:solidFill>
+                          <a:schemeClr val="bg1"/>
+                        </a:solidFill>
+                        <a:ln>
+                          <a:solidFill>
+                            <a:schemeClr val="tx1"/>
+                          </a:solidFill>
+                        </a:ln>
+                      </wps:spPr>
+                      <wps:style>
+                        <a:lnRef idx="2">
+                          <a:schemeClr val="accent1">
+                            <a:shade val="15000"/>
+                          </a:schemeClr>
+                        </a:lnRef>
+                        <a:fillRef idx="1">
+                          <a:schemeClr val="accent1"/>
+                        </a:fillRef>
+                        <a:effectRef idx="0">
+                          <a:schemeClr val="accent1"/>
+                        </a:effectRef>
+                        <a:fontRef idx="minor">
+                          <a:schemeClr val="lt1"/>
+                        </a:fontRef>
+                      </wps:style>
+                      <wps:bodyPr rot="0" spcFirstLastPara="0" vertOverflow="overflow" horzOverflow="overflow" vert="horz" wrap="square" lIns="91440" tIns="45720" rIns="91440" bIns="45720" numCol="1" spcCol="0" rtlCol="0" fromWordArt="0" anchor="ctr" anchorCtr="0" forceAA="0" compatLnSpc="1">
+                        <a:prstTxWarp prst="textNoShape">
+                          <a:avLst/>
+                        </a:prstTxWarp>
+                        <a:noAutofit/>
+                      </wps:bodyPr>
+                    </wps:wsp>
+                  </a:graphicData>
+                </a:graphic>
+              </wp:anchor>
+            </w:drawing>
+          </mc:Choice>
+          <mc:Fallback>
+            <w:pict>
+              <v:rect w14:anchorId="6A67EE25" id="Rechthoek 6" o:spid="_x0000_s1026" style="position:absolute;margin-left:0;margin-top:209.9pt;width:3.6pt;height:19.15pt;z-index:251684864;visibility:visible;mso-wrap-style:square;mso-wrap-distance-left:9pt;mso-wrap-distance-top:0;mso-wrap-distance-right:9pt;mso-wrap-distance-bottom:0;mso-position-horizontal:center;mso-position-horizontal-relative:margin;mso-position-vertical:absolute;mso-position-vertical-relative:text;v-text-anchor:middle" o:gfxdata="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" fillcolor="white [3212]" strokecolor="black [3213]" strokeweight="1pt">
+                <w10:wrap anchorx="margin"/>
+              </v:rect>
+            </w:pict>
+          </mc:Fallback>
+        </mc:AlternateContent>
+      </w:r>
+      <w:r>
+        <w:rPr>
+          <w:noProof/>
+        </w:rPr>
+        <mc:AlternateContent>
+          <mc:Choice Requires="wps">
+            <w:drawing>
+              <wp:anchor distT="45720" distB="45720" distL="114300" distR="114300" simplePos="0" relativeHeight="251679744" behindDoc="1" locked="0" layoutInCell="1" allowOverlap="1" wp14:anchorId="242D75CA" wp14:editId="36BD48B2">
+                <wp:simplePos x="0" y="0"/>
+                <wp:positionH relativeFrom="margin">
+                  <wp:posOffset>2447820</wp:posOffset>
+                </wp:positionH>
+                <wp:positionV relativeFrom="paragraph">
+                  <wp:posOffset>814280</wp:posOffset>
+                </wp:positionV>
+                <wp:extent cx="857250" cy="266700"/>
+                <wp:effectExtent l="0" t="0" r="19050" b="19050"/>
+                <wp:wrapTight wrapText="bothSides">
+                  <wp:wrapPolygon edited="0">
+                    <wp:start x="0" y="0"/>
+                    <wp:lineTo x="0" y="21600"/>
+                    <wp:lineTo x="21600" y="21600"/>
+                    <wp:lineTo x="21600" y="0"/>
+                    <wp:lineTo x="0" y="0"/>
+                  </wp:wrapPolygon>
+                </wp:wrapTight>
+                <wp:docPr id="2140670030" name="Tekstvak 2"/>
+                <wp:cNvGraphicFramePr>
+                  <a:graphicFrameLocks xmlns:a="http://schemas.openxmlformats.org/drawingml/2006/main"/>
+                </wp:cNvGraphicFramePr>
+                <a:graphic xmlns:a="http://schemas.openxmlformats.org/drawingml/2006/main">
+                  <a:graphicData uri="http://schemas.microsoft.com/office/word/2010/wordprocessingShape">
+                    <wps:wsp>
+                      <wps:cNvSpPr txBox="1">
+                        <a:spLocks noChangeArrowheads="1"/>
+                      </wps:cNvSpPr>
+                      <wps:spPr bwMode="auto">
+                        <a:xfrm>
+                          <a:off x="0" y="0"/>
+                          <a:ext cx="857250" cy="266700"/>
+                        </a:xfrm>
+                        <a:prstGeom prst="rect">
+                          <a:avLst/>
+                        </a:prstGeom>
+                        <a:solidFill>
+                          <a:srgbClr val="FFFFFF"/>
+                        </a:solidFill>
+                        <a:ln w="9525">
+                          <a:solidFill>
+                            <a:srgbClr val="000000"/>
+                          </a:solidFill>
+                          <a:miter lim="800000"/>
+                          <a:headEnd/>
+                          <a:tailEnd/>
+                        </a:ln>
+                      </wps:spPr>
+                      <wps:txbx>
+                        <w:txbxContent>
+                          <w:p>
+                            <w:pPr>
+                              <w:jc w:val="center"/>
+                            </w:pPr>
+                            <w:proofErr w:type="spellStart"/>
+                            <w:r>
+                              <w:t>Biography</w:t>
+                            </w:r>
+                            <w:proofErr w:type="spellEnd"/>
+                            <w:r>
+                              <w:rPr>
+                                <w:noProof/>
+                              </w:rPr>
+                              <w:drawing>
+                                <wp:inline distT="0" distB="0" distL="0" distR="0" wp14:anchorId="26C38929" wp14:editId="043A1BEC">
+                                  <wp:extent cx="511810" cy="166370"/>
+                                  <wp:effectExtent l="0" t="0" r="2540" b="5080"/>
+                                  <wp:docPr id="1472804140" name="Afbeelding 3"/>
+                                  <wp:cNvGraphicFramePr>
+                                    <a:graphicFrameLocks xmlns:a="http://schemas.openxmlformats.org/drawingml/2006/main" noChangeAspect="1"/>
+                                  </wp:cNvGraphicFramePr>
+                                  <a:graphic xmlns:a="http://schemas.openxmlformats.org/drawingml/2006/main">
+                                    <a:graphicData uri="http://schemas.openxmlformats.org/drawingml/2006/picture">
+                                      <pic:pic xmlns:pic="http://schemas.openxmlformats.org/drawingml/2006/picture">
+                                        <pic:nvPicPr>
+                                          <pic:cNvPr id="0" name="Picture 3"/>
+                                          <pic:cNvPicPr>
+                                            <a:picLocks noChangeAspect="1" noChangeArrowheads="1"/>
+                                          </pic:cNvPicPr>
+                                        </pic:nvPicPr>
+                                        <pic:blipFill>
+                                          <a:blip r:embed="rId8">
+                                            <a:extLst>
+                                              <a:ext uri="{28A0092B-C50C-407E-A947-70E740481C1C}">
+                                                <a14:useLocalDpi xmlns:a14="http://schemas.microsoft.com/office/drawing/2010/main" val="0"/>
+                                              </a:ext>
+                                            </a:extLst>
+                                          </a:blip>
+                                          <a:srcRect/>
+                                          <a:stretch>
+                                            <a:fillRect/>
+                                          </a:stretch>
+                                        </pic:blipFill>
+                                        <pic:spPr bwMode="auto">
+                                          <a:xfrm>
+                                            <a:off x="0" y="0"/>
+                                            <a:ext cx="511810" cy="166370"/>
+                                          </a:xfrm>
+                                          <a:prstGeom prst="rect">
+                                            <a:avLst/>
+                                          </a:prstGeom>
+                                          <a:noFill/>
+                                          <a:ln>
+                                            <a:noFill/>
+                                          </a:ln>
+                                        </pic:spPr>
+                                      </pic:pic>
+                                    </a:graphicData>
+                                  </a:graphic>
+                                </wp:inline>
+                              </w:drawing>
+                            </w:r>
+                            <w:proofErr w:type="spellStart"/>
+                            <w:r>
+                              <w:t>hy</w:t>
+                            </w:r>
+                            <w:proofErr w:type="spellEnd"/>
+                          </w:p>
+                        </w:txbxContent>
+                      </wps:txbx>
+                      <wps:bodyPr rot="0" vert="horz" wrap="square" lIns="91440" tIns="45720" rIns="91440" bIns="45720" anchor="t" anchorCtr="0">
+                        <a:noAutofit/>
+                      </wps:bodyPr>
+                    </wps:wsp>
+                  </a:graphicData>
+                </a:graphic>
+                <wp14:sizeRelH relativeFrom="margin">
+                  <wp14:pctWidth>0</wp14:pctWidth>
+                </wp14:sizeRelH>
+                <wp14:sizeRelV relativeFrom="margin">
+                  <wp14:pctHeight>0</wp14:pctHeight>
+                </wp14:sizeRelV>
+              </wp:anchor>
+            </w:drawing>
+          </mc:Choice>
+          <mc:Fallback>
+            <w:pict>
+              <v:shape w14:anchorId="242D75CA" id="_x0000_s1028" type="#_x0000_t202" style="position:absolute;margin-left:192.75pt;margin-top:64.1pt;width:67.5pt;height:21pt;z-index:-251636736;visibility:visible;mso-wrap-style:square;mso-width-percent:0;mso-height-percent:0;mso-wrap-distance-left:9pt;mso-wrap-distance-top:3.6pt;mso-wrap-distance-right:9pt;mso-wrap-distance-bottom:3.6pt;mso-position-horizontal:absolute;mso-position-horizontal-relative:margin;mso-position-vertical:absolute;mso-position-vertical-relative:text;mso-width-percent:0;mso-height-percent:0;mso-width-relative:margin;mso-height-relative:margin;v-text-anchor:top" o:gfxdata="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">
+                <v:textbox>
+                  <w:txbxContent>
+                    <w:p>
+                      <w:pPr>
+                        <w:jc w:val="center"/>
+                      </w:pPr>
+                      <w:proofErr w:type="spellStart"/>
+                      <w:r>
+                        <w:t>Biography</w:t>
+                      </w:r>
+                      <w:proofErr w:type="spellEnd"/>
+                      <w:r>
+                        <w:rPr>
+                          <w:noProof/>
+                        </w:rPr>
+                        <w:drawing>
+                          <wp:inline distT="0" distB="0" distL="0" distR="0" wp14:anchorId="26C38929" wp14:editId="043A1BEC">
+                            <wp:extent cx="511810" cy="166370"/>
+                            <wp:effectExtent l="0" t="0" r="2540" b="5080"/>
+                            <wp:docPr id="1472804140" name="Afbeelding 3"/>
+                            <wp:cNvGraphicFramePr>
+                              <a:graphicFrameLocks xmlns:a="http://schemas.openxmlformats.org/drawingml/2006/main" noChangeAspect="1"/>
+                            </wp:cNvGraphicFramePr>
+                            <a:graphic xmlns:a="http://schemas.openxmlformats.org/drawingml/2006/main">
+                              <a:graphicData uri="http://schemas.openxmlformats.org/drawingml/2006/picture">
+                                <pic:pic xmlns:pic="http://schemas.openxmlformats.org/drawingml/2006/picture">
+                                  <pic:nvPicPr>
+                                    <pic:cNvPr id="0" name="Picture 3"/>
+                                    <pic:cNvPicPr>
+                                      <a:picLocks noChangeAspect="1" noChangeArrowheads="1"/>
+                                    </pic:cNvPicPr>
+                                  </pic:nvPicPr>
+                                  <pic:blipFill>
+                                    <a:blip r:embed="rId8">
+                                      <a:extLst>
+                                        <a:ext uri="{28A0092B-C50C-407E-A947-70E740481C1C}">
+                                          <a14:useLocalDpi xmlns:a14="http://schemas.microsoft.com/office/drawing/2010/main" val="0"/>
+                                        </a:ext>
+                                      </a:extLst>
+                                    </a:blip>
+                                    <a:srcRect/>
+                                    <a:stretch>
+                                      <a:fillRect/>
+                                    </a:stretch>
+                                  </pic:blipFill>
+                                  <pic:spPr bwMode="auto">
+                                    <a:xfrm>
+                                      <a:off x="0" y="0"/>
+                                      <a:ext cx="511810" cy="166370"/>
+                                    </a:xfrm>
+                                    <a:prstGeom prst="rect">
+                                      <a:avLst/>
+                                    </a:prstGeom>
+                                    <a:noFill/>
+                                    <a:ln>
+                                      <a:noFill/>
+                                    </a:ln>
+                                  </pic:spPr>
+                                </pic:pic>
+                              </a:graphicData>
+                            </a:graphic>
+                          </wp:inline>
+                        </w:drawing>
+                      </w:r>
+                      <w:proofErr w:type="spellStart"/>
+                      <w:r>
+                        <w:t>hy</w:t>
+                      </w:r>
+                      <w:proofErr w:type="spellEnd"/>
+                    </w:p>
+                  </w:txbxContent>
+                </v:textbox>
+                <w10:wrap type="tight" anchorx="margin"/>
+              </v:shape>
+            </w:pict>
+          </mc:Fallback>
+        </mc:AlternateContent>
+      </w:r>
+      <w:r>
+        <w:rPr>
+          <w:noProof/>
+        </w:rPr>
+        <mc:AlternateContent>
+          <mc:Choice Requires="wps">
+            <w:drawing>
+              <wp:anchor distT="45720" distB="45720" distL="114300" distR="114300" simplePos="0" relativeHeight="251681792" behindDoc="1" locked="0" layoutInCell="1" allowOverlap="1" wp14:anchorId="1881CC03" wp14:editId="373982B5">
+                <wp:simplePos x="0" y="0"/>
+                <wp:positionH relativeFrom="margin">
+                  <wp:posOffset>1753235</wp:posOffset>
+                </wp:positionH>
+                <wp:positionV relativeFrom="paragraph">
+                  <wp:posOffset>1280157</wp:posOffset>
+                </wp:positionV>
+                <wp:extent cx="857250" cy="266700"/>
+                <wp:effectExtent l="0" t="0" r="19050" b="19050"/>
+                <wp:wrapTight wrapText="bothSides">
+                  <wp:wrapPolygon edited="0">
+                    <wp:start x="0" y="0"/>
+                    <wp:lineTo x="0" y="21600"/>
+                    <wp:lineTo x="21600" y="21600"/>
+                    <wp:lineTo x="21600" y="0"/>
+                    <wp:lineTo x="0" y="0"/>
+                  </wp:wrapPolygon>
+                </wp:wrapTight>
+                <wp:docPr id="158796995" name="Tekstvak 2"/>
+                <wp:cNvGraphicFramePr>
+                  <a:graphicFrameLocks xmlns:a="http://schemas.openxmlformats.org/drawingml/2006/main"/>
+                </wp:cNvGraphicFramePr>
+                <a:graphic xmlns:a="http://schemas.openxmlformats.org/drawingml/2006/main">
+                  <a:graphicData uri="http://schemas.microsoft.com/office/word/2010/wordprocessingShape">
+                    <wps:wsp>
+                      <wps:cNvSpPr txBox="1">
+                        <a:spLocks noChangeArrowheads="1"/>
+                      </wps:cNvSpPr>
+                      <wps:spPr bwMode="auto">
+                        <a:xfrm>
+                          <a:off x="0" y="0"/>
+                          <a:ext cx="857250" cy="266700"/>
+                        </a:xfrm>
+                        <a:prstGeom prst="rect">
+                          <a:avLst/>
+                        </a:prstGeom>
+                        <a:solidFill>
+                          <a:srgbClr val="FFFFFF"/>
+                        </a:solidFill>
+                        <a:ln w="9525">
+                          <a:solidFill>
+                            <a:srgbClr val="000000"/>
+                          </a:solidFill>
+                          <a:miter lim="800000"/>
+                          <a:headEnd/>
+                          <a:tailEnd/>
+                        </a:ln>
+                      </wps:spPr>
+                      <wps:txbx>
+                        <w:txbxContent>
+                          <w:p>
+                            <w:pPr>
+                              <w:jc w:val="center"/>
+                            </w:pPr>
+                            <w:r>
+                              <w:t>CV</w:t>
+                            </w:r>
+                          </w:p>
+                        </w:txbxContent>
+                      </wps:txbx>
+                      <wps:bodyPr rot="0" vert="horz" wrap="square" lIns="91440" tIns="45720" rIns="91440" bIns="45720" anchor="t" anchorCtr="0">
+                        <a:noAutofit/>
+                      </wps:bodyPr>
+                    </wps:wsp>
+                  </a:graphicData>
+                </a:graphic>
+                <wp14:sizeRelH relativeFrom="margin">
+                  <wp14:pctWidth>0</wp14:pctWidth>
+                </wp14:sizeRelH>
+                <wp14:sizeRelV relativeFrom="margin">
+                  <wp14:pctHeight>0</wp14:pctHeight>
+                </wp14:sizeRelV>
+              </wp:anchor>
+            </w:drawing>
+          </mc:Choice>
+          <mc:Fallback>
+            <w:pict>
+              <v:shape w14:anchorId="1881CC03" id="_x0000_s1029" type="#_x0000_t202" style="position:absolute;margin-left:138.05pt;margin-top:100.8pt;width:67.5pt;height:21pt;z-index:-251634688;visibility:visible;mso-wrap-style:square;mso-width-percent:0;mso-height-percent:0;mso-wrap-distance-left:9pt;mso-wrap-distance-top:3.6pt;mso-wrap-distance-right:9pt;mso-wrap-distance-bottom:3.6pt;mso-position-horizontal:absolute;mso-position-horizontal-relative:margin;mso-position-vertical:absolute;mso-position-vertical-relative:text;mso-width-percent:0;mso-height-percent:0;mso-width-relative:margin;mso-height-relative:margin;v-text-anchor:top" o:gfxdata="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">
+                <v:textbox>
+                  <w:txbxContent>
+                    <w:p>
+                      <w:pPr>
+                        <w:jc w:val="center"/>
+                      </w:pPr>
+                      <w:r>
+                        <w:t>CV</w:t>
+                      </w:r>
+                    </w:p>
+                  </w:txbxContent>
+                </v:textbox>
+                <w10:wrap type="tight" anchorx="margin"/>
+              </v:shape>
+            </w:pict>
+          </mc:Fallback>
+        </mc:AlternateContent>
+      </w:r>
+      <w:r>
+        <w:rPr>
+          <w:noProof/>
+        </w:rPr>
+        <mc:AlternateContent>
+          <mc:Choice Requires="wps">
+            <w:drawing>
+              <wp:anchor distT="45720" distB="45720" distL="114300" distR="114300" simplePos="0" relativeHeight="251683840" behindDoc="1" locked="0" layoutInCell="1" allowOverlap="1" wp14:anchorId="3802EFEE" wp14:editId="472B4831">
+                <wp:simplePos x="0" y="0"/>
+                <wp:positionH relativeFrom="margin">
+                  <wp:posOffset>3115310</wp:posOffset>
+                </wp:positionH>
+                <wp:positionV relativeFrom="paragraph">
+                  <wp:posOffset>1292961</wp:posOffset>
+                </wp:positionV>
+                <wp:extent cx="857250" cy="266700"/>
+                <wp:effectExtent l="0" t="0" r="19050" b="19050"/>
+                <wp:wrapTight wrapText="bothSides">
+                  <wp:wrapPolygon edited="0">
+                    <wp:start x="0" y="0"/>
+                    <wp:lineTo x="0" y="21600"/>
+                    <wp:lineTo x="21600" y="21600"/>
+                    <wp:lineTo x="21600" y="0"/>
+                    <wp:lineTo x="0" y="0"/>
+                  </wp:wrapPolygon>
+                </wp:wrapTight>
+                <wp:docPr id="504671407" name="Tekstvak 2"/>
+                <wp:cNvGraphicFramePr>
+                  <a:graphicFrameLocks xmlns:a="http://schemas.openxmlformats.org/drawingml/2006/main"/>
+                </wp:cNvGraphicFramePr>
+                <a:graphic xmlns:a="http://schemas.openxmlformats.org/drawingml/2006/main">
+                  <a:graphicData uri="http://schemas.microsoft.com/office/word/2010/wordprocessingShape">
+                    <wps:wsp>
+                      <wps:cNvSpPr txBox="1">
+                        <a:spLocks noChangeArrowheads="1"/>
+                      </wps:cNvSpPr>
+                      <wps:spPr bwMode="auto">
+                        <a:xfrm>
+                          <a:off x="0" y="0"/>
+                          <a:ext cx="857250" cy="266700"/>
+                        </a:xfrm>
+                        <a:prstGeom prst="rect">
+                          <a:avLst/>
+                        </a:prstGeom>
+                        <a:solidFill>
+                          <a:srgbClr val="FFFFFF"/>
+                        </a:solidFill>
+                        <a:ln w="9525">
+                          <a:solidFill>
+                            <a:srgbClr val="000000"/>
+                          </a:solidFill>
+                          <a:miter lim="800000"/>
+                          <a:headEnd/>
+                          <a:tailEnd/>
+                        </a:ln>
+                      </wps:spPr>
+                      <wps:txbx>
+                        <w:txbxContent>
+                          <w:p>
+                            <w:pPr>
+                              <w:jc w:val="center"/>
+                            </w:pPr>
+                            <w:r>
+                              <w:t>Contact Me</w:t>
+                            </w:r>
+                          </w:p>
+                        </w:txbxContent>
+                      </wps:txbx>
+                      <wps:bodyPr rot="0" vert="horz" wrap="square" lIns="91440" tIns="45720" rIns="91440" bIns="45720" anchor="t" anchorCtr="0">
+                        <a:noAutofit/>
+                      </wps:bodyPr>
+                    </wps:wsp>
+                  </a:graphicData>
+                </a:graphic>
+                <wp14:sizeRelH relativeFrom="margin">
+                  <wp14:pctWidth>0</wp14:pctWidth>
+                </wp14:sizeRelH>
+                <wp14:sizeRelV relativeFrom="margin">
+                  <wp14:pctHeight>0</wp14:pctHeight>
+                </wp14:sizeRelV>
+              </wp:anchor>
+            </w:drawing>
+          </mc:Choice>
+          <mc:Fallback>
+            <w:pict>
+              <v:shape w14:anchorId="3802EFEE" id="_x0000_s1030" type="#_x0000_t202" style="position:absolute;margin-left:245.3pt;margin-top:101.8pt;width:67.5pt;height:21pt;z-index:-251632640;visibility:visible;mso-wrap-style:square;mso-width-percent:0;mso-height-percent:0;mso-wrap-distance-left:9pt;mso-wrap-distance-top:3.6pt;mso-wrap-distance-right:9pt;mso-wrap-distance-bottom:3.6pt;mso-position-horizontal:absolute;mso-position-horizontal-relative:margin;mso-position-vertical:absolute;mso-position-vertical-relative:text;mso-width-percent:0;mso-height-percent:0;mso-width-relative:margin;mso-height-relative:margin;v-text-anchor:top" o:gfxdata="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">
+                <v:textbox>
+                  <w:txbxContent>
+                    <w:p>
+                      <w:pPr>
+                        <w:jc w:val="center"/>
+                      </w:pPr>
+                      <w:r>
+                        <w:t>Contact Me</w:t>
+                      </w:r>
+                    </w:p>
+                  </w:txbxContent>
+                </v:textbox>
+                <w10:wrap type="tight" anchorx="margin"/>
+              </v:shape>
+            </w:pict>
+          </mc:Fallback>
+        </mc:AlternateContent>
+      </w:r>
+      <w:r>
+        <w:rPr>
+          <w:noProof/>
+        </w:rPr>
+        <mc:AlternateContent>
+          <mc:Choice Requires="wps">
+            <w:drawing>
+              <wp:anchor distT="45720" distB="45720" distL="114300" distR="114300" simplePos="0" relativeHeight="251677696" behindDoc="1" locked="0" layoutInCell="1" allowOverlap="1" wp14:anchorId="76786638" wp14:editId="06514ACB">
+                <wp:simplePos x="0" y="0"/>
+                <wp:positionH relativeFrom="margin">
+                  <wp:align>center</wp:align>
+                </wp:positionH>
+                <wp:positionV relativeFrom="paragraph">
+                  <wp:posOffset>2938120</wp:posOffset>
+                </wp:positionV>
+                <wp:extent cx="857250" cy="266700"/>
+                <wp:effectExtent l="0" t="0" r="19050" b="19050"/>
+                <wp:wrapTight wrapText="bothSides">
+                  <wp:wrapPolygon edited="0">
+                    <wp:start x="0" y="0"/>
+                    <wp:lineTo x="0" y="21600"/>
+                    <wp:lineTo x="21600" y="21600"/>
+                    <wp:lineTo x="21600" y="0"/>
+                    <wp:lineTo x="0" y="0"/>
+                  </wp:wrapPolygon>
+                </wp:wrapTight>
+                <wp:docPr id="64449079" name="Tekstvak 2"/>
+                <wp:cNvGraphicFramePr>
+                  <a:graphicFrameLocks xmlns:a="http://schemas.openxmlformats.org/drawingml/2006/main"/>
+                </wp:cNvGraphicFramePr>
+                <a:graphic xmlns:a="http://schemas.openxmlformats.org/drawingml/2006/main">
+                  <a:graphicData uri="http://schemas.microsoft.com/office/word/2010/wordprocessingShape">
+                    <wps:wsp>
+                      <wps:cNvSpPr txBox="1">
+                        <a:spLocks noChangeArrowheads="1"/>
+                      </wps:cNvSpPr>
+                      <wps:spPr bwMode="auto">
+                        <a:xfrm>
+                          <a:off x="0" y="0"/>
+                          <a:ext cx="857250" cy="266700"/>
+                        </a:xfrm>
+                        <a:prstGeom prst="rect">
+                          <a:avLst/>
+                        </a:prstGeom>
+                        <a:solidFill>
+                          <a:srgbClr val="FFFFFF"/>
+                        </a:solidFill>
+                        <a:ln w="9525">
+                          <a:solidFill>
+                            <a:srgbClr val="000000"/>
+                          </a:solidFill>
+                          <a:miter lim="800000"/>
+                          <a:headEnd/>
+                          <a:tailEnd/>
+                        </a:ln>
+                      </wps:spPr>
+                      <wps:txbx>
+                        <w:txbxContent>
+                          <w:p>
+                            <w:pPr>
+                              <w:jc w:val="center"/>
+                              <w:rPr>
+                                <w:b/>
+                                <w:bCs/>
+                              </w:rPr>
+                            </w:pPr>
+                            <w:r>
+                              <w:rPr>
+                                <w:b/>
+                                <w:bCs/>
+                              </w:rPr>
+                              <w:t>Webshop</w:t>
+                            </w:r>
+                          </w:p>
+                        </w:txbxContent>
+                      </wps:txbx>
+                      <wps:bodyPr rot="0" vert="horz" wrap="square" lIns="91440" tIns="45720" rIns="91440" bIns="45720" anchor="t" anchorCtr="0">
+                        <a:noAutofit/>
+                      </wps:bodyPr>
+                    </wps:wsp>
+                  </a:graphicData>
+                </a:graphic>
+                <wp14:sizeRelH relativeFrom="margin">
+                  <wp14:pctWidth>0</wp14:pctWidth>
+                </wp14:sizeRelH>
+                <wp14:sizeRelV relativeFrom="margin">
+                  <wp14:pctHeight>0</wp14:pctHeight>
+                </wp14:sizeRelV>
+              </wp:anchor>
+            </w:drawing>
+          </mc:Choice>
+          <mc:Fallback>
+            <w:pict>
+              <v:shape w14:anchorId="76786638" id="_x0000_s1031" type="#_x0000_t202" style="position:absolute;margin-left:0;margin-top:231.35pt;width:67.5pt;height:21pt;z-index:-251638784;visibility:visible;mso-wrap-style:square;mso-width-percent:0;mso-height-percent:0;mso-wrap-distance-left:9pt;mso-wrap-distance-top:3.6pt;mso-wrap-distance-right:9pt;mso-wrap-distance-bottom:3.6pt;mso-position-horizontal:center;mso-position-horizontal-relative:margin;mso-position-vertical:absolute;mso-position-vertical-relative:text;mso-width-percent:0;mso-height-percent:0;mso-width-relative:margin;mso-height-relative:margin;v-text-anchor:top" o:gfxdata="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">
+                <v:textbox>
+                  <w:txbxContent>
+                    <w:p>
+                      <w:pPr>
+                        <w:jc w:val="center"/>
+                        <w:rPr>
+                          <w:b/>
+                          <w:bCs/>
+                        </w:rPr>
+                      </w:pPr>
+                      <w:r>
+                        <w:rPr>
+                          <w:b/>
+                          <w:bCs/>
+                        </w:rPr>
+                        <w:t>Webshop</w:t>
+                      </w:r>
+                    </w:p>
+                  </w:txbxContent>
+                </v:textbox>
+                <w10:wrap type="tight" anchorx="margin"/>
+              </v:shape>
+            </w:pict>
+          </mc:Fallback>
+        </mc:AlternateContent>
+      </w:r>
+      <w:r>
+        <w:rPr>
+          <w:noProof/>
+        </w:rPr>
+        <mc:AlternateContent>
+          <mc:Choice Requires="wps">
+            <w:drawing>
+              <wp:anchor distT="45720" distB="45720" distL="114300" distR="114300" simplePos="0" relativeHeight="251673600" behindDoc="1" locked="0" layoutInCell="1" allowOverlap="1" wp14:anchorId="10284909" wp14:editId="1E3B1C0F">
+                <wp:simplePos x="0" y="0"/>
+                <wp:positionH relativeFrom="margin">
+                  <wp:posOffset>517754</wp:posOffset>
+                </wp:positionH>
+                <wp:positionV relativeFrom="paragraph">
+                  <wp:posOffset>1841272</wp:posOffset>
+                </wp:positionV>
+                <wp:extent cx="857250" cy="266700"/>
+                <wp:effectExtent l="0" t="0" r="19050" b="19050"/>
+                <wp:wrapTight wrapText="bothSides">
+                  <wp:wrapPolygon edited="0">
+                    <wp:start x="0" y="0"/>
+                    <wp:lineTo x="0" y="21600"/>
+                    <wp:lineTo x="21600" y="21600"/>
+                    <wp:lineTo x="21600" y="0"/>
+                    <wp:lineTo x="0" y="0"/>
+                  </wp:wrapPolygon>
+                </wp:wrapTight>
+                <wp:docPr id="1770389169" name="Tekstvak 2"/>
+                <wp:cNvGraphicFramePr>
+                  <a:graphicFrameLocks xmlns:a="http://schemas.openxmlformats.org/drawingml/2006/main"/>
+                </wp:cNvGraphicFramePr>
+                <a:graphic xmlns:a="http://schemas.openxmlformats.org/drawingml/2006/main">
+                  <a:graphicData uri="http://schemas.microsoft.com/office/word/2010/wordprocessingShape">
+                    <wps:wsp>
+                      <wps:cNvSpPr txBox="1">
+                        <a:spLocks noChangeArrowheads="1"/>
+                      </wps:cNvSpPr>
+                      <wps:spPr bwMode="auto">
+                        <a:xfrm>
+                          <a:off x="0" y="0"/>
+                          <a:ext cx="857250" cy="266700"/>
+                        </a:xfrm>
+                        <a:prstGeom prst="rect">
+                          <a:avLst/>
+                        </a:prstGeom>
+                        <a:solidFill>
+                          <a:srgbClr val="FFFFFF"/>
+                        </a:solidFill>
+                        <a:ln w="9525">
+                          <a:solidFill>
+                            <a:srgbClr val="000000"/>
+                          </a:solidFill>
+                          <a:miter lim="800000"/>
+                          <a:headEnd/>
+                          <a:tailEnd/>
+                        </a:ln>
+                      </wps:spPr>
+                      <wps:txbx>
+                        <w:txbxContent>
+                          <w:p>
+                            <w:pPr>
+                              <w:jc w:val="center"/>
+                            </w:pPr>
+                            <w:r>
+                              <w:t>Websites</w:t>
+                            </w:r>
+                            <w:r>
+                              <w:t xml:space="preserve"> P.</w:t>
+                            </w:r>
+                          </w:p>
+                        </w:txbxContent>
+                      </wps:txbx>
+                      <wps:bodyPr rot="0" vert="horz" wrap="square" lIns="91440" tIns="45720" rIns="91440" bIns="45720" anchor="t" anchorCtr="0">
+                        <a:noAutofit/>
+                      </wps:bodyPr>
+                    </wps:wsp>
+                  </a:graphicData>
+                </a:graphic>
+                <wp14:sizeRelH relativeFrom="margin">
+                  <wp14:pctWidth>0</wp14:pctWidth>
+                </wp14:sizeRelH>
+                <wp14:sizeRelV relativeFrom="margin">
+                  <wp14:pctHeight>0</wp14:pctHeight>
+                </wp14:sizeRelV>
+              </wp:anchor>
+            </w:drawing>
+          </mc:Choice>
+          <mc:Fallback>
+            <w:pict>
+              <v:shape w14:anchorId="10284909" id="_x0000_s1032" type="#_x0000_t202" style="position:absolute;margin-left:40.75pt;margin-top:145pt;width:67.5pt;height:21pt;z-index:-251642880;visibility:visible;mso-wrap-style:square;mso-width-percent:0;mso-height-percent:0;mso-wrap-distance-left:9pt;mso-wrap-distance-top:3.6pt;mso-wrap-distance-right:9pt;mso-wrap-distance-bottom:3.6pt;mso-position-horizontal:absolute;mso-position-horizontal-relative:margin;mso-position-vertical:absolute;mso-position-vertical-relative:text;mso-width-percent:0;mso-height-percent:0;mso-width-relative:margin;mso-height-relative:margin;v-text-anchor:top" o:gfxdata="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">
+                <v:textbox>
+                  <w:txbxContent>
+                    <w:p>
+                      <w:pPr>
+                        <w:jc w:val="center"/>
+                      </w:pPr>
+                      <w:r>
+                        <w:t>Websites</w:t>
+                      </w:r>
+                      <w:r>
+                        <w:t xml:space="preserve"> P.</w:t>
+                      </w:r>
+                    </w:p>
+                  </w:txbxContent>
+                </v:textbox>
+                <w10:wrap type="tight" anchorx="margin"/>
+              </v:shape>
+            </w:pict>
+          </mc:Fallback>
+        </mc:AlternateContent>
+      </w:r>
+      <w:r>
+        <w:rPr>
+          <w:noProof/>
+        </w:rPr>
+        <mc:AlternateContent>
+          <mc:Choice Requires="wps">
+            <w:drawing>
+              <wp:anchor distT="45720" distB="45720" distL="114300" distR="114300" simplePos="0" relativeHeight="251671552" behindDoc="1" locked="0" layoutInCell="1" allowOverlap="1" wp14:anchorId="65E3AD3D" wp14:editId="24830C40">
+                <wp:simplePos x="0" y="0"/>
+                <wp:positionH relativeFrom="margin">
+                  <wp:posOffset>4357650</wp:posOffset>
+                </wp:positionH>
+                <wp:positionV relativeFrom="paragraph">
+                  <wp:posOffset>2945333</wp:posOffset>
+                </wp:positionV>
+                <wp:extent cx="857250" cy="266700"/>
+                <wp:effectExtent l="0" t="0" r="19050" b="19050"/>
+                <wp:wrapTight wrapText="bothSides">
+                  <wp:wrapPolygon edited="0">
+                    <wp:start x="0" y="0"/>
+                    <wp:lineTo x="0" y="21600"/>
+                    <wp:lineTo x="21600" y="21600"/>
+                    <wp:lineTo x="21600" y="0"/>
+                    <wp:lineTo x="0" y="0"/>
+                  </wp:wrapPolygon>
+                </wp:wrapTight>
+                <wp:docPr id="1396303905" name="Tekstvak 2"/>
+                <wp:cNvGraphicFramePr>
+                  <a:graphicFrameLocks xmlns:a="http://schemas.openxmlformats.org/drawingml/2006/main"/>
+                </wp:cNvGraphicFramePr>
+                <a:graphic xmlns:a="http://schemas.openxmlformats.org/drawingml/2006/main">
+                  <a:graphicData uri="http://schemas.microsoft.com/office/word/2010/wordprocessingShape">
+                    <wps:wsp>
+                      <wps:cNvSpPr txBox="1">
+                        <a:spLocks noChangeArrowheads="1"/>
+                      </wps:cNvSpPr>
+                      <wps:spPr bwMode="auto">
+                        <a:xfrm>
+                          <a:off x="0" y="0"/>
+                          <a:ext cx="857250" cy="266700"/>
+                        </a:xfrm>
+                        <a:prstGeom prst="rect">
+                          <a:avLst/>
+                        </a:prstGeom>
+                        <a:solidFill>
+                          <a:srgbClr val="FFFFFF"/>
+                        </a:solidFill>
+                        <a:ln w="9525">
+                          <a:solidFill>
+                            <a:srgbClr val="000000"/>
+                          </a:solidFill>
+                          <a:miter lim="800000"/>
+                          <a:headEnd/>
+                          <a:tailEnd/>
+                        </a:ln>
+                      </wps:spPr>
+                      <wps:txbx>
+                        <w:txbxContent>
+                          <w:p>
+                            <w:pPr>
+                              <w:jc w:val="center"/>
+                            </w:pPr>
+                            <w:proofErr w:type="spellStart"/>
+                            <w:r>
+                              <w:t>Creation</w:t>
+                            </w:r>
+                            <w:proofErr w:type="spellEnd"/>
+                            <w:r>
+                              <w:t xml:space="preserve"> P.</w:t>
+                            </w:r>
+                          </w:p>
+                        </w:txbxContent>
+                      </wps:txbx>
+                      <wps:bodyPr rot="0" vert="horz" wrap="square" lIns="91440" tIns="45720" rIns="91440" bIns="45720" anchor="t" anchorCtr="0">
+                        <a:noAutofit/>
+                      </wps:bodyPr>
+                    </wps:wsp>
+                  </a:graphicData>
+                </a:graphic>
+                <wp14:sizeRelH relativeFrom="margin">
+                  <wp14:pctWidth>0</wp14:pctWidth>
+                </wp14:sizeRelH>
+                <wp14:sizeRelV relativeFrom="margin">
+                  <wp14:pctHeight>0</wp14:pctHeight>
+                </wp14:sizeRelV>
+              </wp:anchor>
+            </w:drawing>
+          </mc:Choice>
+          <mc:Fallback>
+            <w:pict>
+              <v:shape w14:anchorId="65E3AD3D" id="_x0000_s1033" type="#_x0000_t202" style="position:absolute;margin-left:343.1pt;margin-top:231.9pt;width:67.5pt;height:21pt;z-index:-251644928;visibility:visible;mso-wrap-style:square;mso-width-percent:0;mso-height-percent:0;mso-wrap-distance-left:9pt;mso-wrap-distance-top:3.6pt;mso-wrap-distance-right:9pt;mso-wrap-distance-bottom:3.6pt;mso-position-horizontal:absolute;mso-position-horizontal-relative:margin;mso-position-vertical:absolute;mso-position-vertical-relative:text;mso-width-percent:0;mso-height-percent:0;mso-width-relative:margin;mso-height-relative:margin;v-text-anchor:top" o:gfxdata="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">
+                <v:textbox>
+                  <w:txbxContent>
+                    <w:p>
+                      <w:pPr>
+                        <w:jc w:val="center"/>
+                      </w:pPr>
+                      <w:proofErr w:type="spellStart"/>
+                      <w:r>
+                        <w:t>Creation</w:t>
+                      </w:r>
+                      <w:proofErr w:type="spellEnd"/>
+                      <w:r>
+                        <w:t xml:space="preserve"> P.</w:t>
+                      </w:r>
+                    </w:p>
+                  </w:txbxContent>
+                </v:textbox>
+                <w10:wrap type="tight" anchorx="margin"/>
+              </v:shape>
+            </w:pict>
+          </mc:Fallback>
+        </mc:AlternateContent>
+      </w:r>
+      <w:r>
+        <w:rPr>
+          <w:noProof/>
+        </w:rPr>
+        <mc:AlternateContent>
+          <mc:Choice Requires="wps">
+            <w:drawing>
+              <wp:anchor distT="45720" distB="45720" distL="114300" distR="114300" simplePos="0" relativeHeight="251667456" behindDoc="1" locked="0" layoutInCell="1" allowOverlap="1" wp14:anchorId="44D0D582" wp14:editId="3C52620A">
+                <wp:simplePos x="0" y="0"/>
+                <wp:positionH relativeFrom="margin">
+                  <wp:align>center</wp:align>
+                </wp:positionH>
+                <wp:positionV relativeFrom="paragraph">
+                  <wp:posOffset>1808505</wp:posOffset>
+                </wp:positionV>
+                <wp:extent cx="857250" cy="266700"/>
+                <wp:effectExtent l="0" t="0" r="19050" b="19050"/>
+                <wp:wrapTight wrapText="bothSides">
+                  <wp:wrapPolygon edited="0">
+                    <wp:start x="0" y="0"/>
+                    <wp:lineTo x="0" y="21600"/>
+                    <wp:lineTo x="21600" y="21600"/>
+                    <wp:lineTo x="21600" y="0"/>
+                    <wp:lineTo x="0" y="0"/>
+                  </wp:wrapPolygon>
+                </wp:wrapTight>
+                <wp:docPr id="1326354368" name="Tekstvak 2"/>
+                <wp:cNvGraphicFramePr>
+                  <a:graphicFrameLocks xmlns:a="http://schemas.openxmlformats.org/drawingml/2006/main"/>
+                </wp:cNvGraphicFramePr>
+                <a:graphic xmlns:a="http://schemas.openxmlformats.org/drawingml/2006/main">
+                  <a:graphicData uri="http://schemas.microsoft.com/office/word/2010/wordprocessingShape">
+                    <wps:wsp>
+                      <wps:cNvSpPr txBox="1">
+                        <a:spLocks noChangeArrowheads="1"/>
+                      </wps:cNvSpPr>
+                      <wps:spPr bwMode="auto">
+                        <a:xfrm>
+                          <a:off x="0" y="0"/>
+                          <a:ext cx="857250" cy="266700"/>
+                        </a:xfrm>
+                        <a:prstGeom prst="rect">
+                          <a:avLst/>
+                        </a:prstGeom>
+                        <a:solidFill>
+                          <a:srgbClr val="FFFFFF"/>
+                        </a:solidFill>
+                        <a:ln w="9525">
+                          <a:solidFill>
+                            <a:srgbClr val="000000"/>
+                          </a:solidFill>
+                          <a:miter lim="800000"/>
+                          <a:headEnd/>
+                          <a:tailEnd/>
+                        </a:ln>
+                      </wps:spPr>
+                      <wps:txbx>
+                        <w:txbxContent>
+                          <w:p>
+                            <w:pPr>
+                              <w:jc w:val="center"/>
+                              <w:rPr>
+                                <w:b/>
+                                <w:bCs/>
+                              </w:rPr>
+                            </w:pPr>
+                            <w:proofErr w:type="spellStart"/>
+                            <w:r>
+                              <w:rPr>
+                                <w:b/>
+                                <w:bCs/>
+                              </w:rPr>
+                              <w:t>About</w:t>
+                            </w:r>
+                            <w:proofErr w:type="spellEnd"/>
+                            <w:r>
+                              <w:rPr>
+                                <w:b/>
+                                <w:bCs/>
+                              </w:rPr>
+                              <w:t xml:space="preserve"> Me</w:t>
+                            </w:r>
+                          </w:p>
+                        </w:txbxContent>
+                      </wps:txbx>
+                      <wps:bodyPr rot="0" vert="horz" wrap="square" lIns="91440" tIns="45720" rIns="91440" bIns="45720" anchor="t" anchorCtr="0">
+                        <a:noAutofit/>
+                      </wps:bodyPr>
+                    </wps:wsp>
+                  </a:graphicData>
+                </a:graphic>
+                <wp14:sizeRelH relativeFrom="margin">
+                  <wp14:pctWidth>0</wp14:pctWidth>
+                </wp14:sizeRelH>
+                <wp14:sizeRelV relativeFrom="margin">
+                  <wp14:pctHeight>0</wp14:pctHeight>
+                </wp14:sizeRelV>
+              </wp:anchor>
+            </w:drawing>
+          </mc:Choice>
+          <mc:Fallback>
+            <w:pict>
+              <v:shape w14:anchorId="44D0D582" id="_x0000_s1034" type="#_x0000_t202" style="position:absolute;margin-left:0;margin-top:142.4pt;width:67.5pt;height:21pt;z-index:-251649024;visibility:visible;mso-wrap-style:square;mso-width-percent:0;mso-height-percent:0;mso-wrap-distance-left:9pt;mso-wrap-distance-top:3.6pt;mso-wrap-distance-right:9pt;mso-wrap-distance-bottom:3.6pt;mso-position-horizontal:center;mso-position-horizontal-relative:margin;mso-position-vertical:absolute;mso-position-vertical-relative:text;mso-width-percent:0;mso-height-percent:0;mso-width-relative:margin;mso-height-relative:margin;v-text-anchor:top" o:gfxdata="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">
+                <v:textbox>
+                  <w:txbxContent>
+                    <w:p>
+                      <w:pPr>
+                        <w:jc w:val="center"/>
+                        <w:rPr>
+                          <w:b/>
+                          <w:bCs/>
+                        </w:rPr>
+                      </w:pPr>
+                      <w:proofErr w:type="spellStart"/>
+                      <w:r>
+                        <w:rPr>
+                          <w:b/>
+                          <w:bCs/>
+                        </w:rPr>
+                        <w:t>About</w:t>
+                      </w:r>
+                      <w:proofErr w:type="spellEnd"/>
+                      <w:r>
+                        <w:rPr>
+                          <w:b/>
+                          <w:bCs/>
+                        </w:rPr>
+                        <w:t xml:space="preserve"> Me</w:t>
+                      </w:r>
+                    </w:p>
+                  </w:txbxContent>
+                </v:textbox>
+                <w10:wrap type="tight" anchorx="margin"/>
+              </v:shape>
+            </w:pict>
+          </mc:Fallback>
+        </mc:AlternateContent>
+      </w:r>
+      <w:r>
+        <w:rPr>
+          <w:noProof/>
+        </w:rPr>
+        <mc:AlternateContent>
+          <mc:Choice Requires="wps">
+            <w:drawing>
+              <wp:anchor distT="45720" distB="45720" distL="114300" distR="114300" simplePos="0" relativeHeight="251663360" behindDoc="1" locked="0" layoutInCell="1" allowOverlap="1" wp14:anchorId="4DBF94AD" wp14:editId="52D1DDC3">
+                <wp:simplePos x="0" y="0"/>
+                <wp:positionH relativeFrom="margin">
+                  <wp:posOffset>1152195</wp:posOffset>
+                </wp:positionH>
+                <wp:positionV relativeFrom="paragraph">
+                  <wp:posOffset>2368880</wp:posOffset>
+                </wp:positionV>
+                <wp:extent cx="857250" cy="266700"/>
+                <wp:effectExtent l="0" t="0" r="19050" b="19050"/>
+                <wp:wrapTight wrapText="bothSides">
+                  <wp:wrapPolygon edited="0">
+                    <wp:start x="0" y="0"/>
+                    <wp:lineTo x="0" y="21600"/>
+                    <wp:lineTo x="21600" y="21600"/>
+                    <wp:lineTo x="21600" y="0"/>
+                    <wp:lineTo x="0" y="0"/>
+                  </wp:wrapPolygon>
+                </wp:wrapTight>
+                <wp:docPr id="1004200552" name="Tekstvak 2"/>
+                <wp:cNvGraphicFramePr>
+                  <a:graphicFrameLocks xmlns:a="http://schemas.openxmlformats.org/drawingml/2006/main"/>
+                </wp:cNvGraphicFramePr>
+                <a:graphic xmlns:a="http://schemas.openxmlformats.org/drawingml/2006/main">
+                  <a:graphicData uri="http://schemas.microsoft.com/office/word/2010/wordprocessingShape">
+                    <wps:wsp>
+                      <wps:cNvSpPr txBox="1">
+                        <a:spLocks noChangeArrowheads="1"/>
+                      </wps:cNvSpPr>
+                      <wps:spPr bwMode="auto">
+                        <a:xfrm>
+                          <a:off x="0" y="0"/>
+                          <a:ext cx="857250" cy="266700"/>
+                        </a:xfrm>
+                        <a:prstGeom prst="rect">
+                          <a:avLst/>
+                        </a:prstGeom>
+                        <a:solidFill>
+                          <a:srgbClr val="FFFFFF"/>
+                        </a:solidFill>
+                        <a:ln w="9525">
+                          <a:solidFill>
+                            <a:srgbClr val="000000"/>
+                          </a:solidFill>
+                          <a:miter lim="800000"/>
+                          <a:headEnd/>
+                          <a:tailEnd/>
+                        </a:ln>
+                      </wps:spPr>
+                      <wps:txbx>
+                        <w:txbxContent>
+                          <w:p>
+                            <w:pPr>
+                              <w:jc w:val="center"/>
+                              <w:rPr>
+                                <w:b/>
+                                <w:bCs/>
+                              </w:rPr>
+                            </w:pPr>
+                            <w:r>
+                              <w:rPr>
+                                <w:b/>
+                                <w:bCs/>
+                              </w:rPr>
+                              <w:t>Tech &amp; IT</w:t>
+                            </w:r>
+                          </w:p>
+                        </w:txbxContent>
+                      </wps:txbx>
+                      <wps:bodyPr rot="0" vert="horz" wrap="square" lIns="91440" tIns="45720" rIns="91440" bIns="45720" anchor="t" anchorCtr="0">
+                        <a:noAutofit/>
+                      </wps:bodyPr>
+                    </wps:wsp>
+                  </a:graphicData>
+                </a:graphic>
+                <wp14:sizeRelH relativeFrom="margin">
+                  <wp14:pctWidth>0</wp14:pctWidth>
+                </wp14:sizeRelH>
+                <wp14:sizeRelV relativeFrom="margin">
+                  <wp14:pctHeight>0</wp14:pctHeight>
+                </wp14:sizeRelV>
+              </wp:anchor>
+            </w:drawing>
+          </mc:Choice>
+          <mc:Fallback>
+            <w:pict>
+              <v:shape w14:anchorId="4DBF94AD" id="_x0000_s1035" type="#_x0000_t202" style="position:absolute;margin-left:90.7pt;margin-top:186.55pt;width:67.5pt;height:21pt;z-index:-251653120;visibility:visible;mso-wrap-style:square;mso-width-percent:0;mso-height-percent:0;mso-wrap-distance-left:9pt;mso-wrap-distance-top:3.6pt;mso-wrap-distance-right:9pt;mso-wrap-distance-bottom:3.6pt;mso-position-horizontal:absolute;mso-position-horizontal-relative:margin;mso-position-vertical:absolute;mso-position-vertical-relative:text;mso-width-percent:0;mso-height-percent:0;mso-width-relative:margin;mso-height-relative:margin;v-text-anchor:top" o:gfxdata="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">
+                <v:textbox>
+                  <w:txbxContent>
+                    <w:p>
+                      <w:pPr>
+                        <w:jc w:val="center"/>
+                        <w:rPr>
+                          <w:b/>
+                          <w:bCs/>
+                        </w:rPr>
+                      </w:pPr>
+                      <w:r>
+                        <w:rPr>
+                          <w:b/>
+                          <w:bCs/>
+                        </w:rPr>
+                        <w:t>Tech &amp; IT</w:t>
+                      </w:r>
+                    </w:p>
+                  </w:txbxContent>
+                </v:textbox>
+                <w10:wrap type="tight" anchorx="margin"/>
+              </v:shape>
+            </w:pict>
+          </mc:Fallback>
+        </mc:AlternateContent>
+      </w:r>
+      <w:r>
+        <w:rPr>
+          <w:noProof/>
+        </w:rPr>
+        <mc:AlternateContent>
+          <mc:Choice Requires="wps">
+            <w:drawing>
+              <wp:anchor distT="45720" distB="45720" distL="114300" distR="114300" simplePos="0" relativeHeight="251665408" behindDoc="1" locked="0" layoutInCell="1" allowOverlap="1" wp14:anchorId="4AB02C5E" wp14:editId="709849E8">
+                <wp:simplePos x="0" y="0"/>
+                <wp:positionH relativeFrom="margin">
+                  <wp:posOffset>3724555</wp:posOffset>
+                </wp:positionH>
+                <wp:positionV relativeFrom="paragraph">
+                  <wp:posOffset>2361565</wp:posOffset>
+                </wp:positionV>
+                <wp:extent cx="857250" cy="266700"/>
+                <wp:effectExtent l="0" t="0" r="19050" b="19050"/>
+                <wp:wrapTight wrapText="bothSides">
+                  <wp:wrapPolygon edited="0">
+                    <wp:start x="0" y="0"/>
+                    <wp:lineTo x="0" y="21600"/>
+                    <wp:lineTo x="21600" y="21600"/>
+                    <wp:lineTo x="21600" y="0"/>
+                    <wp:lineTo x="0" y="0"/>
+                  </wp:wrapPolygon>
+                </wp:wrapTight>
+                <wp:docPr id="1932894173" name="Tekstvak 2"/>
+                <wp:cNvGraphicFramePr>
+                  <a:graphicFrameLocks xmlns:a="http://schemas.openxmlformats.org/drawingml/2006/main"/>
+                </wp:cNvGraphicFramePr>
+                <a:graphic xmlns:a="http://schemas.openxmlformats.org/drawingml/2006/main">
+                  <a:graphicData uri="http://schemas.microsoft.com/office/word/2010/wordprocessingShape">
+                    <wps:wsp>
+                      <wps:cNvSpPr txBox="1">
+                        <a:spLocks noChangeArrowheads="1"/>
+                      </wps:cNvSpPr>
+                      <wps:spPr bwMode="auto">
+                        <a:xfrm>
+                          <a:off x="0" y="0"/>
+                          <a:ext cx="857250" cy="266700"/>
+                        </a:xfrm>
+                        <a:prstGeom prst="rect">
+                          <a:avLst/>
+                        </a:prstGeom>
+                        <a:solidFill>
+                          <a:srgbClr val="FFFFFF"/>
+                        </a:solidFill>
+                        <a:ln w="9525">
+                          <a:solidFill>
+                            <a:srgbClr val="000000"/>
+                          </a:solidFill>
+                          <a:miter lim="800000"/>
+                          <a:headEnd/>
+                          <a:tailEnd/>
+                        </a:ln>
+                      </wps:spPr>
+                      <wps:txbx>
+                        <w:txbxContent>
+                          <w:p>
+                            <w:pPr>
+                              <w:jc w:val="center"/>
+                              <w:rPr>
+                                <w:b/>
+                                <w:bCs/>
+                              </w:rPr>
+                            </w:pPr>
+                            <w:r>
+                              <w:rPr>
+                                <w:b/>
+                                <w:bCs/>
+                              </w:rPr>
+                              <w:t>Music</w:t>
+                            </w:r>
+                          </w:p>
+                        </w:txbxContent>
+                      </wps:txbx>
+                      <wps:bodyPr rot="0" vert="horz" wrap="square" lIns="91440" tIns="45720" rIns="91440" bIns="45720" anchor="t" anchorCtr="0">
+                        <a:noAutofit/>
+                      </wps:bodyPr>
+                    </wps:wsp>
+                  </a:graphicData>
+                </a:graphic>
+                <wp14:sizeRelH relativeFrom="margin">
+                  <wp14:pctWidth>0</wp14:pctWidth>
+                </wp14:sizeRelH>
+                <wp14:sizeRelV relativeFrom="margin">
+                  <wp14:pctHeight>0</wp14:pctHeight>
+                </wp14:sizeRelV>
+              </wp:anchor>
+            </w:drawing>
+          </mc:Choice>
+          <mc:Fallback>
+            <w:pict>
+              <v:shape w14:anchorId="4AB02C5E" id="_x0000_s1036" type="#_x0000_t202" style="position:absolute;margin-left:293.25pt;margin-top:185.95pt;width:67.5pt;height:21pt;z-index:-251651072;visibility:visible;mso-wrap-style:square;mso-width-percent:0;mso-height-percent:0;mso-wrap-distance-left:9pt;mso-wrap-distance-top:3.6pt;mso-wrap-distance-right:9pt;mso-wrap-distance-bottom:3.6pt;mso-position-horizontal:absolute;mso-position-horizontal-relative:margin;mso-position-vertical:absolute;mso-position-vertical-relative:text;mso-width-percent:0;mso-height-percent:0;mso-width-relative:margin;mso-height-relative:margin;v-text-anchor:top" o:gfxdata="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">
+                <v:textbox>
+                  <w:txbxContent>
+                    <w:p>
+                      <w:pPr>
+                        <w:jc w:val="center"/>
+                        <w:rPr>
+                          <w:b/>
+                          <w:bCs/>
+                        </w:rPr>
+                      </w:pPr>
+                      <w:r>
+                        <w:rPr>
+                          <w:b/>
+                          <w:bCs/>
+                        </w:rPr>
+                        <w:t>Music</w:t>
+                      </w:r>
+                    </w:p>
+                  </w:txbxContent>
+                </v:textbox>
+                <w10:wrap type="tight" anchorx="margin"/>
+              </v:shape>
+            </w:pict>
+          </mc:Fallback>
+        </mc:AlternateContent>
+      </w:r>
+      <w:r>
+        <w:rPr>
+          <w:noProof/>
+        </w:rPr>
+        <mc:AlternateContent>
+          <mc:Choice Requires="wps">
+            <w:drawing>
+              <wp:anchor distT="45720" distB="45720" distL="114300" distR="114300" simplePos="0" relativeHeight="251661312" behindDoc="1" locked="0" layoutInCell="1" allowOverlap="1" wp14:anchorId="29720A15" wp14:editId="494CCD5A">
+                <wp:simplePos x="0" y="0"/>
+                <wp:positionH relativeFrom="margin">
+                  <wp:align>center</wp:align>
+                </wp:positionH>
+                <wp:positionV relativeFrom="paragraph">
+                  <wp:posOffset>2361565</wp:posOffset>
+                </wp:positionV>
+                <wp:extent cx="857250" cy="266700"/>
+                <wp:effectExtent l="0" t="0" r="19050" b="19050"/>
+                <wp:wrapTight wrapText="bothSides">
+                  <wp:wrapPolygon edited="0">
+                    <wp:start x="0" y="0"/>
+                    <wp:lineTo x="0" y="21600"/>
+                    <wp:lineTo x="21600" y="21600"/>
+                    <wp:lineTo x="21600" y="0"/>
+                    <wp:lineTo x="0" y="0"/>
+                  </wp:wrapPolygon>
+                </wp:wrapTight>
+                <wp:docPr id="217" name="Tekstvak 2"/>
+                <wp:cNvGraphicFramePr>
+                  <a:graphicFrameLocks xmlns:a="http://schemas.openxmlformats.org/drawingml/2006/main"/>
+                </wp:cNvGraphicFramePr>
+                <a:graphic xmlns:a="http://schemas.openxmlformats.org/drawingml/2006/main">
+                  <a:graphicData uri="http://schemas.microsoft.com/office/word/2010/wordprocessingShape">
+                    <wps:wsp>
+                      <wps:cNvSpPr txBox="1">
+                        <a:spLocks noChangeArrowheads="1"/>
+                      </wps:cNvSpPr>
+                      <wps:spPr bwMode="auto">
+                        <a:xfrm>
+                          <a:off x="0" y="0"/>
+                          <a:ext cx="857250" cy="266700"/>
+                        </a:xfrm>
+                        <a:prstGeom prst="rect">
+                          <a:avLst/>
+                        </a:prstGeom>
+                        <a:solidFill>
+                          <a:srgbClr val="FFFFFF"/>
+                        </a:solidFill>
+                        <a:ln w="9525">
+                          <a:solidFill>
+                            <a:srgbClr val="000000"/>
+                          </a:solidFill>
+                          <a:miter lim="800000"/>
+                          <a:headEnd/>
+                          <a:tailEnd/>
+                        </a:ln>
+                      </wps:spPr>
+                      <wps:txbx>
+                        <w:txbxContent>
+                          <w:p>
+                            <w:pPr>
+                              <w:jc w:val="center"/>
+                              <w:rPr>
+                                <w:b/>
+                                <w:bCs/>
+                                <w:sz w:val="24"/>
+                                <w:szCs w:val="24"/>
+                                <w:u w:val="single"/>
+                              </w:rPr>
+                            </w:pPr>
+                            <w:proofErr w:type="spellStart"/>
+                            <w:r>
+                              <w:rPr>
+                                <w:b/>
+                                <w:bCs/>
+                                <w:sz w:val="24"/>
+                                <w:szCs w:val="24"/>
+                                <w:u w:val="single"/>
+                              </w:rPr>
+                              <w:t>Main</w:t>
+                            </w:r>
+                            <w:proofErr w:type="spellEnd"/>
+                          </w:p>
+                        </w:txbxContent>
+                      </wps:txbx>
+                      <wps:bodyPr rot="0" vert="horz" wrap="square" lIns="91440" tIns="45720" rIns="91440" bIns="45720" anchor="t" anchorCtr="0">
+                        <a:noAutofit/>
+                      </wps:bodyPr>
+                    </wps:wsp>
+                  </a:graphicData>
+                </a:graphic>
+                <wp14:sizeRelH relativeFrom="margin">
+                  <wp14:pctWidth>0</wp14:pctWidth>
+                </wp14:sizeRelH>
+                <wp14:sizeRelV relativeFrom="margin">
+                  <wp14:pctHeight>0</wp14:pctHeight>
+                </wp14:sizeRelV>
+              </wp:anchor>
+            </w:drawing>
+          </mc:Choice>
+          <mc:Fallback>
+            <w:pict>
+              <v:shape w14:anchorId="29720A15" id="_x0000_s1037" type="#_x0000_t202" style="position:absolute;margin-left:0;margin-top:185.95pt;width:67.5pt;height:21pt;z-index:-251655168;visibility:visible;mso-wrap-style:square;mso-width-percent:0;mso-height-percent:0;mso-wrap-distance-left:9pt;mso-wrap-distance-top:3.6pt;mso-wrap-distance-right:9pt;mso-wrap-distance-bottom:3.6pt;mso-position-horizontal:center;mso-position-horizontal-relative:margin;mso-position-vertical:absolute;mso-position-vertical-relative:text;mso-width-percent:0;mso-height-percent:0;mso-width-relative:margin;mso-height-relative:margin;v-text-anchor:top" o:gfxdata="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">
+                <v:textbox>
+                  <w:txbxContent>
+                    <w:p>
+                      <w:pPr>
+                        <w:jc w:val="center"/>
+                        <w:rPr>
+                          <w:b/>
+                          <w:bCs/>
+                          <w:sz w:val="24"/>
+                          <w:szCs w:val="24"/>
+                          <w:u w:val="single"/>
+                        </w:rPr>
+                      </w:pPr>
+                      <w:proofErr w:type="spellStart"/>
+                      <w:r>
+                        <w:rPr>
+                          <w:b/>
+                          <w:bCs/>
+                          <w:sz w:val="24"/>
+                          <w:szCs w:val="24"/>
+                          <w:u w:val="single"/>
+                        </w:rPr>
+                        <w:t>Main</w:t>
+                      </w:r>
+                      <w:proofErr w:type="spellEnd"/>
+                    </w:p>
+                  </w:txbxContent>
+                </v:textbox>
+                <w10:wrap type="tight" anchorx="margin"/>
+              </v:shape>
+            </w:pict>
+          </mc:Fallback>
+        </mc:AlternateContent>
+      </w:r>
+      <w:r>
+        <w:br w:type="page"/>
+      </w:r>
+    </w:p>
+    <w:p/>
     <w:p>
       <w:pPr>
         <w:pStyle w:val="Kop2"/>
       </w:pPr>
-      <w:bookmarkStart w:id="2" w:name="_Toc146837496"/>
+      <w:bookmarkStart w:id="2" w:name="_Toc146902169"/>
       <w:r>
         <w:t>Over mij</w:t>
       </w:r>
@@ -1250,12 +3568,23 @@
       <w:pPr>
         <w:pStyle w:val="Lijstalinea"/>
         <w:numPr>
-          <w:ilvl w:val="0"/>
+          <w:ilvl w:val="1"/>
           <w:numId w:val="11"/>
         </w:numPr>
       </w:pPr>
       <w:r>
-        <w:t>CV</w:t>
+        <w:rPr>
+          <w:i/>
+          <w:iCs/>
+        </w:rPr>
+        <w:t xml:space="preserve">Hobby’s en interesses vind je hier terug. </w:t>
+      </w:r>
+      <w:r>
+        <w:rPr>
+          <w:i/>
+          <w:iCs/>
+        </w:rPr>
+        <w:t>In deze biografie komt ook mijn werkervaring aan bod. Over mijn werkervaringen maak ik geen apart tabblad; deze vind je terug in de respectievelijke portfolio’s.</w:t>
       </w:r>
     </w:p>
     <w:p>
@@ -1267,7 +3596,7 @@
         </w:numPr>
       </w:pPr>
       <w:r>
-        <w:t>Contactgegevens</w:t>
+        <w:t>CV</w:t>
       </w:r>
     </w:p>
     <w:p>
@@ -1278,43 +3607,38 @@
           <w:numId w:val="11"/>
         </w:numPr>
         <w:rPr>
-          <w:lang w:val="en-US"/>
-        </w:rPr>
-      </w:pPr>
-      <w:r>
-        <w:rPr>
           <w:i/>
           <w:iCs/>
-          <w:lang w:val="en-US"/>
-        </w:rPr>
-        <w:t xml:space="preserve">Email, GSM, </w:t>
-      </w:r>
+        </w:rPr>
+      </w:pPr>
       <w:r>
         <w:rPr>
           <w:i/>
           <w:iCs/>
-          <w:lang w:val="en-US"/>
-        </w:rPr>
-        <w:t>social media, GitHub, Spot</w:t>
+        </w:rPr>
+        <w:t>Mijn CV houd ik</w:t>
       </w:r>
       <w:r>
         <w:rPr>
           <w:i/>
           <w:iCs/>
-          <w:lang w:val="en-US"/>
-        </w:rPr>
-        <w:t xml:space="preserve">ify, </w:t>
-      </w:r>
-      <w:proofErr w:type="spellStart"/>
+        </w:rPr>
+        <w:t xml:space="preserve"> liefst</w:t>
+      </w:r>
       <w:r>
         <w:rPr>
           <w:i/>
           <w:iCs/>
-          <w:lang w:val="en-US"/>
-        </w:rPr>
-        <w:t>stamcafé</w:t>
-      </w:r>
-      <w:proofErr w:type="spellEnd"/>
+        </w:rPr>
+        <w:t xml:space="preserve"> strak</w:t>
+      </w:r>
+      <w:r>
+        <w:rPr>
+          <w:i/>
+          <w:iCs/>
+        </w:rPr>
+        <w:t>, duidelijk en klassiek. Hiervoor maak ik gebruik van dezelfde lettertypes en kleuren. Afbeeldingen komen niet van toepassing.</w:t>
+      </w:r>
     </w:p>
     <w:p>
       <w:pPr>
@@ -1325,7 +3649,7 @@
         </w:numPr>
       </w:pPr>
       <w:r>
-        <w:t>FAQ</w:t>
+        <w:t>Contactgegevens</w:t>
       </w:r>
     </w:p>
     <w:p>
@@ -1335,66 +3659,63 @@
           <w:ilvl w:val="1"/>
           <w:numId w:val="11"/>
         </w:numPr>
-      </w:pPr>
-      <w:proofErr w:type="spellStart"/>
+        <w:rPr>
+          <w:lang w:val="en-US"/>
+        </w:rPr>
+      </w:pPr>
       <w:r>
         <w:rPr>
           <w:i/>
           <w:iCs/>
-        </w:rPr>
-        <w:t>Refunds</w:t>
-      </w:r>
-      <w:proofErr w:type="spellEnd"/>
+          <w:lang w:val="en-US"/>
+        </w:rPr>
+        <w:t xml:space="preserve">Email, GSM, </w:t>
+      </w:r>
       <w:r>
         <w:rPr>
           <w:i/>
           <w:iCs/>
-        </w:rPr>
-        <w:t xml:space="preserve">, </w:t>
+          <w:lang w:val="en-US"/>
+        </w:rPr>
+        <w:t>social media, GitHub, Spot</w:t>
       </w:r>
       <w:r>
         <w:rPr>
           <w:i/>
           <w:iCs/>
-        </w:rPr>
-        <w:t>software en hardware, …</w:t>
-      </w:r>
-    </w:p>
-    <w:p>
-      <w:pPr>
-        <w:pStyle w:val="Kop2"/>
-      </w:pPr>
-      <w:bookmarkStart w:id="3" w:name="_Toc146837497"/>
-      <w:r>
-        <w:t>Muziek</w:t>
-      </w:r>
-      <w:r>
-        <w:t>productie</w:t>
-      </w:r>
-      <w:bookmarkEnd w:id="3"/>
+          <w:lang w:val="en-US"/>
+        </w:rPr>
+        <w:t xml:space="preserve">ify, </w:t>
+      </w:r>
+      <w:proofErr w:type="spellStart"/>
+      <w:r>
+        <w:rPr>
+          <w:i/>
+          <w:iCs/>
+          <w:lang w:val="en-US"/>
+        </w:rPr>
+        <w:t>stamcafé</w:t>
+      </w:r>
+      <w:proofErr w:type="spellEnd"/>
+      <w:r>
+        <w:rPr>
+          <w:i/>
+          <w:iCs/>
+          <w:lang w:val="en-US"/>
+        </w:rPr>
+        <w:t>.</w:t>
+      </w:r>
     </w:p>
     <w:p>
       <w:pPr>
         <w:pStyle w:val="Lijstalinea"/>
         <w:numPr>
           <w:ilvl w:val="0"/>
-          <w:numId w:val="8"/>
+          <w:numId w:val="11"/>
         </w:numPr>
       </w:pPr>
       <w:r>
-        <w:t>Portfolio</w:t>
-      </w:r>
-    </w:p>
-    <w:p>
-      <w:pPr>
-        <w:pStyle w:val="Lijstalinea"/>
-        <w:numPr>
-          <w:ilvl w:val="0"/>
-          <w:numId w:val="8"/>
-        </w:numPr>
-      </w:pPr>
-      <w:r>
-        <w:t>Beschikbare diensten</w:t>
+        <w:t>FAQ</w:t>
       </w:r>
     </w:p>
     <w:p>
@@ -1402,324 +3723,36 @@
         <w:pStyle w:val="Lijstalinea"/>
         <w:numPr>
           <w:ilvl w:val="1"/>
-          <w:numId w:val="8"/>
+          <w:numId w:val="11"/>
         </w:numPr>
+      </w:pPr>
+      <w:proofErr w:type="spellStart"/>
+      <w:r>
         <w:rPr>
           <w:i/>
           <w:iCs/>
-          <w:lang w:val="fr-BE"/>
-        </w:rPr>
-      </w:pPr>
+        </w:rPr>
+        <w:t>Refunds</w:t>
+      </w:r>
+      <w:proofErr w:type="spellEnd"/>
       <w:r>
         <w:rPr>
           <w:i/>
           <w:iCs/>
-          <w:lang w:val="fr-BE"/>
-        </w:rPr>
-        <w:t xml:space="preserve">Production, </w:t>
-      </w:r>
-      <w:proofErr w:type="spellStart"/>
+        </w:rPr>
+        <w:t xml:space="preserve">, </w:t>
+      </w:r>
       <w:r>
         <w:rPr>
           <w:i/>
           <w:iCs/>
-          <w:lang w:val="fr-BE"/>
-        </w:rPr>
-        <w:t>Mixing</w:t>
-      </w:r>
-      <w:proofErr w:type="spellEnd"/>
-      <w:r>
-        <w:rPr>
-          <w:i/>
-          <w:iCs/>
-          <w:lang w:val="fr-BE"/>
-        </w:rPr>
-        <w:t xml:space="preserve">, </w:t>
-      </w:r>
-      <w:r>
-        <w:rPr>
-          <w:i/>
-          <w:iCs/>
-          <w:lang w:val="fr-BE"/>
-        </w:rPr>
-        <w:t xml:space="preserve">Logic &amp; </w:t>
-      </w:r>
-      <w:proofErr w:type="spellStart"/>
-      <w:r>
-        <w:rPr>
-          <w:i/>
-          <w:iCs/>
-          <w:lang w:val="fr-BE"/>
-        </w:rPr>
-        <w:t>Mainstage</w:t>
-      </w:r>
-      <w:proofErr w:type="spellEnd"/>
-      <w:r>
-        <w:rPr>
-          <w:i/>
-          <w:iCs/>
-          <w:lang w:val="fr-BE"/>
-        </w:rPr>
-        <w:t xml:space="preserve"> </w:t>
-      </w:r>
-      <w:proofErr w:type="spellStart"/>
-      <w:r>
-        <w:rPr>
-          <w:i/>
-          <w:iCs/>
-          <w:lang w:val="fr-BE"/>
-        </w:rPr>
-        <w:t>tut</w:t>
-      </w:r>
-      <w:r>
-        <w:rPr>
-          <w:i/>
-          <w:iCs/>
-          <w:lang w:val="fr-BE"/>
-        </w:rPr>
-        <w:t>orials</w:t>
-      </w:r>
-      <w:proofErr w:type="spellEnd"/>
-    </w:p>
-    <w:p>
-      <w:pPr>
-        <w:pStyle w:val="Lijstalinea"/>
-        <w:numPr>
-          <w:ilvl w:val="0"/>
-          <w:numId w:val="8"/>
-        </w:numPr>
-        <w:rPr>
-          <w:lang w:val="en-US"/>
-        </w:rPr>
-      </w:pPr>
-      <w:r>
-        <w:rPr>
-          <w:lang w:val="en-US"/>
-        </w:rPr>
-        <w:t>Web shop</w:t>
-      </w:r>
-    </w:p>
-    <w:p>
-      <w:pPr>
-        <w:pStyle w:val="Lijstalinea"/>
-        <w:numPr>
-          <w:ilvl w:val="1"/>
-          <w:numId w:val="8"/>
-        </w:numPr>
-        <w:rPr>
-          <w:lang w:val="en-US"/>
-        </w:rPr>
-      </w:pPr>
-      <w:r>
-        <w:rPr>
-          <w:i/>
-          <w:iCs/>
-          <w:lang w:val="en-US"/>
-        </w:rPr>
-        <w:t>Audio plugins, MIDI scripts</w:t>
-      </w:r>
-    </w:p>
-    <w:p>
-      <w:pPr>
-        <w:pStyle w:val="Kop2"/>
-      </w:pPr>
-      <w:bookmarkStart w:id="4" w:name="_Toc146837498"/>
-      <w:r>
-        <w:t>Programming</w:t>
-      </w:r>
-      <w:bookmarkEnd w:id="4"/>
-    </w:p>
-    <w:p>
-      <w:pPr>
-        <w:pStyle w:val="Lijstalinea"/>
-        <w:numPr>
-          <w:ilvl w:val="0"/>
-          <w:numId w:val="22"/>
-        </w:numPr>
-      </w:pPr>
-      <w:r>
-        <w:t>Portfolio</w:t>
-      </w:r>
-    </w:p>
-    <w:p>
-      <w:pPr>
-        <w:pStyle w:val="Lijstalinea"/>
-        <w:numPr>
-          <w:ilvl w:val="0"/>
-          <w:numId w:val="22"/>
-        </w:numPr>
-      </w:pPr>
-      <w:r>
-        <w:t>Beschikbare diensten</w:t>
-      </w:r>
-    </w:p>
-    <w:p>
-      <w:pPr>
-        <w:pStyle w:val="Lijstalinea"/>
-        <w:numPr>
-          <w:ilvl w:val="1"/>
-          <w:numId w:val="22"/>
-        </w:numPr>
-      </w:pPr>
-      <w:r>
-        <w:rPr>
-          <w:i/>
-          <w:iCs/>
-        </w:rPr>
-        <w:t>Front-end website design, …</w:t>
-      </w:r>
-    </w:p>
-    <w:p>
-      <w:pPr>
-        <w:pStyle w:val="Lijstalinea"/>
-        <w:numPr>
-          <w:ilvl w:val="0"/>
-          <w:numId w:val="22"/>
-        </w:numPr>
-      </w:pPr>
-      <w:r>
-        <w:t>Web shop</w:t>
-      </w:r>
-    </w:p>
-    <w:p>
-      <w:pPr>
-        <w:pStyle w:val="Lijstalinea"/>
-        <w:numPr>
-          <w:ilvl w:val="1"/>
-          <w:numId w:val="22"/>
-        </w:numPr>
-      </w:pPr>
-      <w:r>
-        <w:rPr>
-          <w:i/>
-          <w:iCs/>
-        </w:rPr>
-        <w:t>idem</w:t>
-      </w:r>
-    </w:p>
-    <w:p>
-      <w:pPr>
-        <w:pStyle w:val="Kop2"/>
-      </w:pPr>
-      <w:bookmarkStart w:id="5" w:name="_Toc146837499"/>
-      <w:r>
-        <w:t>Muziekcreatie</w:t>
-      </w:r>
-      <w:bookmarkEnd w:id="5"/>
-    </w:p>
-    <w:p>
-      <w:pPr>
-        <w:pStyle w:val="Lijstalinea"/>
-        <w:numPr>
-          <w:ilvl w:val="0"/>
-          <w:numId w:val="9"/>
-        </w:numPr>
-      </w:pPr>
-      <w:r>
-        <w:t>Uitgebreide b</w:t>
-      </w:r>
-      <w:r>
-        <w:t>iografie</w:t>
-      </w:r>
-    </w:p>
-    <w:p>
-      <w:pPr>
-        <w:pStyle w:val="Lijstalinea"/>
-        <w:numPr>
-          <w:ilvl w:val="0"/>
-          <w:numId w:val="9"/>
-        </w:numPr>
-      </w:pPr>
-      <w:r>
-        <w:t>Portfolio</w:t>
-      </w:r>
-    </w:p>
-    <w:p>
-      <w:pPr>
-        <w:pStyle w:val="Lijstalinea"/>
-        <w:numPr>
-          <w:ilvl w:val="0"/>
-          <w:numId w:val="9"/>
-        </w:numPr>
-      </w:pPr>
-      <w:r>
-        <w:t>Beschikbare diensten</w:t>
-      </w:r>
-    </w:p>
-    <w:p>
-      <w:pPr>
-        <w:pStyle w:val="Lijstalinea"/>
-        <w:numPr>
-          <w:ilvl w:val="1"/>
-          <w:numId w:val="9"/>
-        </w:numPr>
-        <w:rPr>
-          <w:lang w:val="en-US"/>
-        </w:rPr>
-      </w:pPr>
-      <w:r>
-        <w:rPr>
-          <w:i/>
-          <w:iCs/>
-          <w:lang w:val="en-US"/>
-        </w:rPr>
-        <w:t>Keyboard parts, arranging, songwriting, k</w:t>
-      </w:r>
-      <w:r>
-        <w:rPr>
-          <w:i/>
-          <w:iCs/>
-          <w:lang w:val="en-US"/>
-        </w:rPr>
-        <w:t>eyboard classes, …</w:t>
-      </w:r>
-    </w:p>
-    <w:p>
-      <w:pPr>
-        <w:pStyle w:val="Lijstalinea"/>
-        <w:numPr>
-          <w:ilvl w:val="0"/>
-          <w:numId w:val="9"/>
-        </w:numPr>
-      </w:pPr>
-      <w:r>
-        <w:t xml:space="preserve">Webshop: </w:t>
-      </w:r>
-    </w:p>
-    <w:p>
-      <w:pPr>
-        <w:pStyle w:val="Lijstalinea"/>
-        <w:numPr>
-          <w:ilvl w:val="1"/>
-          <w:numId w:val="9"/>
-        </w:numPr>
-        <w:rPr>
-          <w:lang w:val="en-US"/>
-        </w:rPr>
-      </w:pPr>
-      <w:r>
-        <w:rPr>
-          <w:i/>
-          <w:iCs/>
-          <w:lang w:val="en-US"/>
-        </w:rPr>
-        <w:t xml:space="preserve">Demo’s, classroom material, </w:t>
-      </w:r>
-      <w:r>
-        <w:rPr>
-          <w:i/>
-          <w:iCs/>
-          <w:lang w:val="en-US"/>
-        </w:rPr>
-        <w:t>sample p</w:t>
-      </w:r>
-      <w:r>
-        <w:rPr>
-          <w:i/>
-          <w:iCs/>
-          <w:lang w:val="en-US"/>
-        </w:rPr>
-        <w:t>acks, …</w:t>
+        </w:rPr>
+        <w:t>software en hardware, …</w:t>
+      </w:r>
+    </w:p>
+    <w:p>
+      <w:r>
+        <w:t>-----------------------------------------------------------------------------------------------</w:t>
       </w:r>
     </w:p>
     <w:p>
@@ -1772,11 +3805,11 @@
       <w:pPr>
         <w:pStyle w:val="Kop1"/>
       </w:pPr>
-      <w:bookmarkStart w:id="6" w:name="_Toc146837500"/>
+      <w:bookmarkStart w:id="3" w:name="_Toc146902170"/>
       <w:r>
         <w:t>Doelpubliek</w:t>
       </w:r>
-      <w:bookmarkEnd w:id="6"/>
+      <w:bookmarkEnd w:id="3"/>
     </w:p>
     <w:p/>
     <w:p>
@@ -1784,7 +3817,7 @@
         <w:t xml:space="preserve">De website is gericht op </w:t>
       </w:r>
       <w:r>
-        <w:t>volgende bedrijven en particulieren op zoek naar:</w:t>
+        <w:t>bedrijven en particulieren op zoek naar:</w:t>
       </w:r>
     </w:p>
     <w:p>
@@ -1858,7 +3891,15 @@
       </w:r>
       <w:proofErr w:type="spellEnd"/>
       <w:r>
-        <w:t>- en/of mixing engineer</w:t>
+        <w:t xml:space="preserve">- en/of </w:t>
+      </w:r>
+      <w:proofErr w:type="spellStart"/>
+      <w:r>
+        <w:t>mixing</w:t>
+      </w:r>
+      <w:proofErr w:type="spellEnd"/>
+      <w:r>
+        <w:t xml:space="preserve"> engineer</w:t>
       </w:r>
     </w:p>
     <w:p>
@@ -2043,14 +4084,14 @@
       <w:pPr>
         <w:pStyle w:val="Kop2"/>
       </w:pPr>
-      <w:bookmarkStart w:id="7" w:name="_Toc146837501"/>
+      <w:bookmarkStart w:id="4" w:name="_Toc146902171"/>
       <w:r>
         <w:t xml:space="preserve">Potentiële </w:t>
       </w:r>
       <w:r>
         <w:t>werkgevers</w:t>
       </w:r>
-      <w:bookmarkEnd w:id="7"/>
+      <w:bookmarkEnd w:id="4"/>
     </w:p>
     <w:p>
       <w:pPr>
@@ -2112,11 +4153,11 @@
       <w:pPr>
         <w:pStyle w:val="Kop2"/>
       </w:pPr>
-      <w:bookmarkStart w:id="8" w:name="_Toc146837502"/>
+      <w:bookmarkStart w:id="5" w:name="_Toc146902172"/>
       <w:r>
         <w:t>Bijkomende services</w:t>
       </w:r>
-      <w:bookmarkEnd w:id="8"/>
+      <w:bookmarkEnd w:id="5"/>
     </w:p>
     <w:p>
       <w:pPr>
@@ -2285,11 +4326,11 @@
       <w:pPr>
         <w:pStyle w:val="Kop1"/>
       </w:pPr>
-      <w:bookmarkStart w:id="9" w:name="_Toc146837503"/>
+      <w:bookmarkStart w:id="6" w:name="_Toc146902173"/>
       <w:r>
         <w:t>Afbeeldingen</w:t>
       </w:r>
-      <w:bookmarkEnd w:id="9"/>
+      <w:bookmarkEnd w:id="6"/>
     </w:p>
     <w:p/>
     <w:p>
@@ -2317,66 +4358,81 @@
       <w:pPr>
         <w:pStyle w:val="Kop1"/>
       </w:pPr>
-      <w:bookmarkStart w:id="10" w:name="_Toc146837504"/>
+      <w:bookmarkStart w:id="7" w:name="_Toc146902174"/>
       <w:r>
         <w:t>Huisstijl + Fonts</w:t>
       </w:r>
-      <w:bookmarkEnd w:id="10"/>
+      <w:bookmarkEnd w:id="7"/>
+    </w:p>
+    <w:p/>
+    <w:p>
+      <w:r>
+        <w:t>Ik wil dat de website een</w:t>
+      </w:r>
+      <w:r>
+        <w:t xml:space="preserve"> modern</w:t>
+      </w:r>
+      <w:r>
+        <w:t xml:space="preserve"> artistieke</w:t>
+      </w:r>
+      <w:r>
+        <w:t xml:space="preserve"> maar duidelijke look heeft. </w:t>
+      </w:r>
+      <w:r>
+        <w:t xml:space="preserve">Hiervoor maak ik gebruik van een </w:t>
+      </w:r>
+      <w:r>
+        <w:t xml:space="preserve">grote </w:t>
+      </w:r>
+      <w:r>
+        <w:t>homepage</w:t>
+      </w:r>
+      <w:r>
+        <w:t xml:space="preserve"> (</w:t>
+      </w:r>
+      <w:r>
+        <w:t>zie inspiratie)</w:t>
+      </w:r>
+      <w:r>
+        <w:t>, gecombineerd met donkere pastelkleuren gebaseerd op de achtergrondfoto.</w:t>
+      </w:r>
     </w:p>
     <w:p>
       <w:pPr>
         <w:pStyle w:val="Kop2"/>
+      </w:pPr>
+      <w:bookmarkStart w:id="8" w:name="_Toc146902175"/>
+      <w:r>
+        <w:t>Kleurenschema</w:t>
+      </w:r>
+      <w:bookmarkEnd w:id="8"/>
+    </w:p>
+    <w:p>
+      <w:r>
         <w:rPr>
           <w:noProof/>
         </w:rPr>
-      </w:pPr>
-    </w:p>
-    <w:p>
-      <w:r>
-        <w:t>Ik wil dat de website een</w:t>
-      </w:r>
-      <w:r>
-        <w:t xml:space="preserve"> modern</w:t>
-      </w:r>
-      <w:r>
-        <w:t xml:space="preserve"> artistieke</w:t>
-      </w:r>
-      <w:r>
-        <w:t xml:space="preserve"> maar duidelijke look heeft. Hiervoor gebruik ik </w:t>
-      </w:r>
-      <w:r>
-        <w:t>donkere kleuren met paarse tinten in verwerkt. Licht paars en wit werken als contrasterende kleur. De laatste kleur wordt gebruikt om accenten op de website beter te laten uitspringen.</w:t>
-      </w:r>
-    </w:p>
-    <w:p/>
-    <w:p>
-      <w:pPr>
-        <w:pStyle w:val="Kop2"/>
-      </w:pPr>
-      <w:bookmarkStart w:id="11" w:name="_Toc146837505"/>
-      <w:r>
-        <w:t>Kleurenschema</w:t>
-      </w:r>
-      <w:bookmarkEnd w:id="11"/>
-    </w:p>
-    <w:p>
-      <w:r>
-        <w:rPr>
-          <w:noProof/>
-        </w:rPr>
         <w:drawing>
-          <wp:anchor distT="0" distB="0" distL="114300" distR="114300" simplePos="0" relativeHeight="251658240" behindDoc="0" locked="0" layoutInCell="1" allowOverlap="1" wp14:anchorId="34440EC9" wp14:editId="19B9E0C3">
+          <wp:anchor distT="0" distB="0" distL="114300" distR="114300" simplePos="0" relativeHeight="251658240" behindDoc="1" locked="0" layoutInCell="1" allowOverlap="1" wp14:anchorId="0266D9DC" wp14:editId="563F092E">
             <wp:simplePos x="0" y="0"/>
             <wp:positionH relativeFrom="margin">
               <wp:align>left</wp:align>
             </wp:positionH>
             <wp:positionV relativeFrom="paragraph">
-              <wp:posOffset>225425</wp:posOffset>
+              <wp:posOffset>477520</wp:posOffset>
             </wp:positionV>
-            <wp:extent cx="5762625" cy="4010025"/>
+            <wp:extent cx="5762625" cy="4029075"/>
             <wp:effectExtent l="0" t="0" r="9525" b="9525"/>
-            <wp:wrapSquare wrapText="bothSides"/>
-            <wp:docPr id="586004373" name="Afbeelding 1"/>
+            <wp:wrapTight wrapText="bothSides">
+              <wp:wrapPolygon edited="0">
+                <wp:start x="0" y="0"/>
+                <wp:lineTo x="0" y="21549"/>
+                <wp:lineTo x="21564" y="21549"/>
+                <wp:lineTo x="21564" y="0"/>
+                <wp:lineTo x="0" y="0"/>
+              </wp:wrapPolygon>
+            </wp:wrapTight>
+            <wp:docPr id="454622139" name="Afbeelding 1"/>
             <wp:cNvGraphicFramePr>
               <a:graphicFrameLocks xmlns:a="http://schemas.openxmlformats.org/drawingml/2006/main" noChangeAspect="1"/>
             </wp:cNvGraphicFramePr>
@@ -2390,20 +4446,20 @@
                     </pic:cNvPicPr>
                   </pic:nvPicPr>
                   <pic:blipFill rotWithShape="1">
-                    <a:blip r:embed="rId8" cstate="print">
+                    <a:blip r:embed="rId9" cstate="print">
                       <a:extLst>
                         <a:ext uri="{28A0092B-C50C-407E-A947-70E740481C1C}">
                           <a14:useLocalDpi xmlns:a14="http://schemas.microsoft.com/office/drawing/2010/main" val="0"/>
                         </a:ext>
                       </a:extLst>
                     </a:blip>
-                    <a:srcRect b="7268"/>
+                    <a:srcRect b="6828"/>
                     <a:stretch/>
                   </pic:blipFill>
                   <pic:spPr bwMode="auto">
                     <a:xfrm>
                       <a:off x="0" y="0"/>
-                      <a:ext cx="5762625" cy="4010025"/>
+                      <a:ext cx="5762625" cy="4029075"/>
                     </a:xfrm>
                     <a:prstGeom prst="rect">
                       <a:avLst/>
@@ -2421,107 +4477,184 @@
                 </pic:pic>
               </a:graphicData>
             </a:graphic>
-            <wp14:sizeRelH relativeFrom="page">
-              <wp14:pctWidth>0</wp14:pctWidth>
-            </wp14:sizeRelH>
-            <wp14:sizeRelV relativeFrom="page">
-              <wp14:pctHeight>0</wp14:pctHeight>
-            </wp14:sizeRelV>
           </wp:anchor>
         </w:drawing>
       </w:r>
+      <w:r>
+        <w:t xml:space="preserve">Het kleurenschema is gebaseerd op mijn achtergrondfoto (zie bijlagen). De grijsblauwe tinten contrasteren </w:t>
+      </w:r>
+      <w:r>
+        <w:t>met het paarsro</w:t>
+      </w:r>
+      <w:r>
+        <w:t>os</w:t>
+      </w:r>
+      <w:r>
+        <w:t>.</w:t>
+      </w:r>
+    </w:p>
+    <w:p>
+      <w:pPr>
+        <w:rPr>
+          <w:rFonts w:asciiTheme="majorHAnsi" w:eastAsiaTheme="majorEastAsia" w:hAnsiTheme="majorHAnsi" w:cstheme="majorBidi"/>
+          <w:b/>
+          <w:bCs/>
+          <w:sz w:val="26"/>
+          <w:szCs w:val="26"/>
+        </w:rPr>
+      </w:pPr>
     </w:p>
     <w:p>
       <w:pPr>
         <w:pStyle w:val="Kop2"/>
       </w:pPr>
-      <w:bookmarkStart w:id="12" w:name="_Toc146837506"/>
-    </w:p>
-    <w:p>
-      <w:pPr>
-        <w:pStyle w:val="Kop2"/>
-      </w:pPr>
+      <w:bookmarkStart w:id="9" w:name="_Toc146902176"/>
       <w:r>
         <w:t>Fonts</w:t>
       </w:r>
-      <w:bookmarkEnd w:id="12"/>
+      <w:bookmarkEnd w:id="9"/>
+    </w:p>
+    <w:p/>
+    <w:p>
+      <w:pPr>
+        <w:rPr>
+          <w:rFonts w:ascii="Rubik Mono One" w:hAnsi="Rubik Mono One" w:cs="Rubik Mono One"/>
+        </w:rPr>
+      </w:pPr>
+      <w:proofErr w:type="spellStart"/>
+      <w:r>
+        <w:rPr>
+          <w:rFonts w:ascii="Rubik Mono One" w:hAnsi="Rubik Mono One" w:cs="Rubik Mono One"/>
+        </w:rPr>
+        <w:t>Rubik</w:t>
+      </w:r>
+      <w:proofErr w:type="spellEnd"/>
+      <w:r>
+        <w:rPr>
+          <w:rFonts w:ascii="Rubik Mono One" w:hAnsi="Rubik Mono One" w:cs="Rubik Mono One"/>
+        </w:rPr>
+        <w:t xml:space="preserve"> Mono </w:t>
+      </w:r>
+      <w:proofErr w:type="spellStart"/>
+      <w:r>
+        <w:rPr>
+          <w:rFonts w:ascii="Rubik Mono One" w:hAnsi="Rubik Mono One" w:cs="Rubik Mono One"/>
+        </w:rPr>
+        <w:t>One</w:t>
+      </w:r>
+      <w:proofErr w:type="spellEnd"/>
+      <w:r>
+        <w:rPr>
+          <w:rFonts w:ascii="Rubik Mono One" w:hAnsi="Rubik Mono One" w:cs="Rubik Mono One"/>
+        </w:rPr>
+        <w:t xml:space="preserve"> </w:t>
+      </w:r>
+    </w:p>
+    <w:p>
+      <w:pPr>
+        <w:rPr>
+          <w:rFonts w:ascii="Prompt Bold" w:hAnsi="Prompt Bold" w:cs="Prompt Bold"/>
+          <w:lang w:val="de-DE"/>
+        </w:rPr>
+      </w:pPr>
+      <w:r>
+        <w:rPr>
+          <w:rFonts w:ascii="Prompt Bold" w:hAnsi="Prompt Bold" w:cs="Prompt Bold"/>
+          <w:lang w:val="de-DE"/>
+        </w:rPr>
+        <w:t>Prompt</w:t>
+      </w:r>
+    </w:p>
+    <w:p>
+      <w:pPr>
+        <w:rPr>
+          <w:rFonts w:ascii="Futura PT Medium" w:hAnsi="Futura PT Medium"/>
+          <w:lang w:val="de-DE"/>
+        </w:rPr>
+      </w:pPr>
+      <w:r>
+        <w:rPr>
+          <w:rFonts w:ascii="Futura PT Medium" w:hAnsi="Futura PT Medium"/>
+          <w:lang w:val="de-DE"/>
+        </w:rPr>
+        <w:t>Futura PT Medium</w:t>
+      </w:r>
     </w:p>
     <w:p>
       <w:pPr>
         <w:rPr>
           <w:rFonts w:ascii="Bahnschrift SemiLight" w:hAnsi="Bahnschrift SemiLight"/>
-        </w:rPr>
-      </w:pPr>
-    </w:p>
-    <w:p>
-      <w:pPr>
-        <w:rPr>
-          <w:rFonts w:ascii="Rubik Mono One" w:hAnsi="Rubik Mono One" w:cs="Rubik Mono One"/>
-          <w:lang w:val="en-US"/>
-        </w:rPr>
-      </w:pPr>
-      <w:r>
-        <w:rPr>
-          <w:rFonts w:ascii="Rubik Mono One" w:hAnsi="Rubik Mono One" w:cs="Rubik Mono One"/>
-          <w:lang w:val="en-US"/>
-        </w:rPr>
-        <w:t>Rubik Mono One</w:t>
-      </w:r>
-    </w:p>
-    <w:p>
-      <w:pPr>
-        <w:rPr>
-          <w:rFonts w:ascii="Futura PT Medium" w:hAnsi="Futura PT Medium"/>
-          <w:lang w:val="en-US"/>
-        </w:rPr>
-      </w:pPr>
-      <w:r>
-        <w:rPr>
-          <w:rFonts w:ascii="Futura PT Medium" w:hAnsi="Futura PT Medium"/>
-          <w:lang w:val="en-US"/>
-        </w:rPr>
-        <w:t>Futura PT Medium</w:t>
-      </w:r>
-    </w:p>
-    <w:p>
-      <w:pPr>
+          <w:lang w:val="de-DE"/>
+        </w:rPr>
+      </w:pPr>
+      <w:r>
         <w:rPr>
           <w:rFonts w:ascii="Bahnschrift SemiLight" w:hAnsi="Bahnschrift SemiLight"/>
-        </w:rPr>
-      </w:pPr>
+          <w:lang w:val="de-DE"/>
+        </w:rPr>
+        <w:t xml:space="preserve">Bahnschrift </w:t>
+      </w:r>
+      <w:proofErr w:type="spellStart"/>
       <w:r>
         <w:rPr>
           <w:rFonts w:ascii="Bahnschrift SemiLight" w:hAnsi="Bahnschrift SemiLight"/>
-        </w:rPr>
-        <w:t>Bahnschrift Semi Light</w:t>
-      </w:r>
-    </w:p>
-    <w:p/>
-    <w:p/>
-    <w:p>
-      <w:pPr>
-        <w:rPr>
-          <w:sz w:val="28"/>
-          <w:szCs w:val="28"/>
+          <w:lang w:val="de-DE"/>
+        </w:rPr>
+        <w:t>Semi</w:t>
+      </w:r>
+      <w:proofErr w:type="spellEnd"/>
+      <w:r>
+        <w:rPr>
+          <w:rFonts w:ascii="Bahnschrift SemiLight" w:hAnsi="Bahnschrift SemiLight"/>
+          <w:lang w:val="de-DE"/>
+        </w:rPr>
+        <w:t xml:space="preserve"> Light</w:t>
+      </w:r>
+    </w:p>
+    <w:p>
+      <w:pPr>
+        <w:rPr>
+          <w:lang w:val="de-DE"/>
         </w:rPr>
       </w:pPr>
     </w:p>
     <w:p>
       <w:pPr>
         <w:pStyle w:val="Kop1"/>
-      </w:pPr>
-      <w:bookmarkStart w:id="13" w:name="_Toc146837507"/>
-      <w:r>
+        <w:rPr>
+          <w:lang w:val="de-DE"/>
+        </w:rPr>
+      </w:pPr>
+      <w:bookmarkStart w:id="10" w:name="_Toc146902177"/>
+      <w:proofErr w:type="spellStart"/>
+      <w:r>
+        <w:rPr>
+          <w:lang w:val="de-DE"/>
+        </w:rPr>
+        <w:lastRenderedPageBreak/>
         <w:t>Inspiratie</w:t>
       </w:r>
-      <w:bookmarkEnd w:id="13"/>
-    </w:p>
-    <w:p/>
-    <w:p>
-      <w:hyperlink r:id="rId9" w:history="1">
+      <w:bookmarkEnd w:id="10"/>
+      <w:proofErr w:type="spellEnd"/>
+    </w:p>
+    <w:p>
+      <w:pPr>
+        <w:rPr>
+          <w:lang w:val="de-DE"/>
+        </w:rPr>
+      </w:pPr>
+    </w:p>
+    <w:p>
+      <w:pPr>
+        <w:rPr>
+          <w:lang w:val="de-DE"/>
+        </w:rPr>
+      </w:pPr>
+      <w:hyperlink r:id="rId10" w:history="1">
         <w:r>
           <w:rPr>
             <w:rStyle w:val="Hyperlink"/>
+            <w:lang w:val="de-DE"/>
           </w:rPr>
           <w:t>https://www.poltrock.be/</w:t>
         </w:r>
@@ -2540,7 +4673,7 @@
       </w:r>
     </w:p>
     <w:p>
-      <w:hyperlink r:id="rId10" w:history="1">
+      <w:hyperlink r:id="rId11" w:history="1">
         <w:r>
           <w:rPr>
             <w:rStyle w:val="Hyperlink"/>
@@ -2562,7 +4695,7 @@
       </w:r>
     </w:p>
     <w:p>
-      <w:hyperlink r:id="rId11" w:history="1">
+      <w:hyperlink r:id="rId12" w:history="1">
         <w:r>
           <w:rPr>
             <w:rStyle w:val="Hyperlink"/>
@@ -2580,14 +4713,11 @@
         </w:numPr>
       </w:pPr>
       <w:r>
-        <w:t xml:space="preserve">Lay-out, </w:t>
-      </w:r>
-      <w:r>
-        <w:t>animaties</w:t>
-      </w:r>
-    </w:p>
-    <w:p>
-      <w:hyperlink r:id="rId12" w:history="1">
+        <w:t>Lay-out, animaties</w:t>
+      </w:r>
+    </w:p>
+    <w:p>
+      <w:hyperlink r:id="rId13" w:history="1">
         <w:r>
           <w:rPr>
             <w:rStyle w:val="Hyperlink"/>
@@ -2609,7 +4739,7 @@
       </w:r>
     </w:p>
     <w:p>
-      <w:hyperlink r:id="rId13" w:history="1">
+      <w:hyperlink r:id="rId14" w:history="1">
         <w:r>
           <w:rPr>
             <w:rStyle w:val="Hyperlink"/>
@@ -2631,7 +4761,7 @@
       </w:r>
     </w:p>
     <w:p>
-      <w:hyperlink r:id="rId14" w:history="1">
+      <w:hyperlink r:id="rId15" w:history="1">
         <w:r>
           <w:rPr>
             <w:rStyle w:val="Hyperlink"/>
@@ -2652,10 +4782,286 @@
         <w:t>ALLES behalve dit</w:t>
       </w:r>
     </w:p>
+    <w:p>
+      <w:hyperlink r:id="rId16" w:history="1">
+        <w:r>
+          <w:rPr>
+            <w:rStyle w:val="Hyperlink"/>
+          </w:rPr>
+          <w:t>https://p5aholic.me/</w:t>
+        </w:r>
+      </w:hyperlink>
+    </w:p>
+    <w:p>
+      <w:pPr>
+        <w:pStyle w:val="Lijstalinea"/>
+        <w:numPr>
+          <w:ilvl w:val="0"/>
+          <w:numId w:val="20"/>
+        </w:numPr>
+      </w:pPr>
+      <w:r>
+        <w:t>Lay-Out, kleur</w:t>
+      </w:r>
+    </w:p>
+    <w:p>
+      <w:pPr>
+        <w:rPr>
+          <w:rFonts w:asciiTheme="majorHAnsi" w:eastAsiaTheme="majorEastAsia" w:hAnsiTheme="majorHAnsi" w:cstheme="majorBidi"/>
+          <w:sz w:val="36"/>
+          <w:szCs w:val="36"/>
+          <w:u w:val="single"/>
+          <w:lang w:val="de-DE"/>
+        </w:rPr>
+      </w:pPr>
+      <w:r>
+        <w:rPr>
+          <w:lang w:val="de-DE"/>
+        </w:rPr>
+        <w:br w:type="page"/>
+      </w:r>
+    </w:p>
+    <w:p>
+      <w:pPr>
+        <w:pStyle w:val="Kop1"/>
+        <w:rPr>
+          <w:lang w:val="de-DE"/>
+        </w:rPr>
+      </w:pPr>
+      <w:bookmarkStart w:id="11" w:name="_Toc146902178"/>
+      <w:r>
+        <w:rPr>
+          <w:lang w:val="de-DE"/>
+        </w:rPr>
+        <w:lastRenderedPageBreak/>
+        <w:t xml:space="preserve">Extra: </w:t>
+      </w:r>
+      <w:proofErr w:type="spellStart"/>
+      <w:r>
+        <w:rPr>
+          <w:lang w:val="de-DE"/>
+        </w:rPr>
+        <w:t>Teksten</w:t>
+      </w:r>
+      <w:bookmarkEnd w:id="11"/>
+      <w:proofErr w:type="spellEnd"/>
+    </w:p>
+    <w:p>
+      <w:pPr>
+        <w:rPr>
+          <w:lang w:val="de-DE"/>
+        </w:rPr>
+      </w:pPr>
+    </w:p>
+    <w:p>
+      <w:pPr>
+        <w:rPr>
+          <w:lang w:val="de-DE"/>
+        </w:rPr>
+      </w:pPr>
+      <w:r>
+        <w:rPr>
+          <w:lang w:val="de-DE"/>
+        </w:rPr>
+        <w:t>T // E S</w:t>
+      </w:r>
+    </w:p>
+    <w:p>
+      <w:pPr>
+        <w:rPr>
+          <w:i/>
+          <w:iCs/>
+          <w:lang w:val="en-US"/>
+        </w:rPr>
+      </w:pPr>
+      <w:r>
+        <w:rPr>
+          <w:i/>
+          <w:iCs/>
+          <w:lang w:val="en-US"/>
+        </w:rPr>
+        <w:t>Dev/Design/Developer &amp; Audio/Music</w:t>
+      </w:r>
+    </w:p>
+    <w:p>
+      <w:pPr>
+        <w:pBdr>
+          <w:bottom w:val="single" w:sz="6" w:space="1" w:color="auto"/>
+        </w:pBdr>
+        <w:rPr>
+          <w:lang w:val="en-US"/>
+        </w:rPr>
+      </w:pPr>
+      <w:r>
+        <w:rPr>
+          <w:lang w:val="en-US"/>
+        </w:rPr>
+        <w:t>Hi! My name is T</w:t>
+      </w:r>
+      <w:r>
+        <w:rPr>
+          <w:lang w:val="en-US"/>
+        </w:rPr>
+        <w:t>ies</w:t>
+      </w:r>
+      <w:r>
+        <w:rPr>
+          <w:lang w:val="en-US"/>
+        </w:rPr>
+        <w:t>.</w:t>
+      </w:r>
+      <w:r>
+        <w:rPr>
+          <w:lang w:val="en-US"/>
+        </w:rPr>
+        <w:t xml:space="preserve"> </w:t>
+      </w:r>
+      <w:r>
+        <w:rPr>
+          <w:lang w:val="en-US"/>
+        </w:rPr>
+        <w:t xml:space="preserve">I’m a </w:t>
+      </w:r>
+      <w:r>
+        <w:rPr>
+          <w:lang w:val="en-US"/>
+        </w:rPr>
+        <w:t>developer</w:t>
+      </w:r>
+      <w:r>
+        <w:rPr>
+          <w:lang w:val="en-US"/>
+        </w:rPr>
+        <w:t>, musician</w:t>
+      </w:r>
+      <w:r>
+        <w:rPr>
+          <w:lang w:val="en-US"/>
+        </w:rPr>
+        <w:t xml:space="preserve"> and</w:t>
+      </w:r>
+      <w:r>
+        <w:rPr>
+          <w:lang w:val="en-US"/>
+        </w:rPr>
+        <w:t xml:space="preserve"> audio</w:t>
+      </w:r>
+      <w:r>
+        <w:rPr>
+          <w:lang w:val="en-US"/>
+        </w:rPr>
+        <w:t xml:space="preserve"> engineer</w:t>
+      </w:r>
+      <w:r>
+        <w:rPr>
+          <w:lang w:val="en-US"/>
+        </w:rPr>
+        <w:t xml:space="preserve">. </w:t>
+      </w:r>
+    </w:p>
+    <w:p>
+      <w:pPr>
+        <w:rPr>
+          <w:lang w:val="en-US"/>
+        </w:rPr>
+      </w:pPr>
+    </w:p>
+    <w:p>
+      <w:pPr>
+        <w:pBdr>
+          <w:bottom w:val="single" w:sz="6" w:space="1" w:color="auto"/>
+        </w:pBdr>
+        <w:rPr>
+          <w:lang w:val="en-US"/>
+        </w:rPr>
+      </w:pPr>
+      <w:r>
+        <w:rPr>
+          <w:lang w:val="en-US"/>
+        </w:rPr>
+        <w:t xml:space="preserve">Born in 2001 in Antwerp, </w:t>
+      </w:r>
+      <w:r>
+        <w:rPr>
+          <w:lang w:val="en-US"/>
+        </w:rPr>
+        <w:t>I’ve alway</w:t>
+      </w:r>
+      <w:r>
+        <w:rPr>
+          <w:lang w:val="en-US"/>
+        </w:rPr>
+        <w:t xml:space="preserve">s </w:t>
+      </w:r>
+      <w:r>
+        <w:rPr>
+          <w:lang w:val="en-US"/>
+        </w:rPr>
+        <w:t>been captivated by</w:t>
+      </w:r>
+      <w:r>
+        <w:rPr>
+          <w:lang w:val="en-US"/>
+        </w:rPr>
+        <w:t xml:space="preserve"> </w:t>
+      </w:r>
+      <w:r>
+        <w:rPr>
+          <w:lang w:val="en-US"/>
+        </w:rPr>
+        <w:t xml:space="preserve">the constant evolution of music and technology. Since a couple of years I’ve had the opportunity to </w:t>
+      </w:r>
+      <w:r>
+        <w:rPr>
+          <w:lang w:val="en-US"/>
+        </w:rPr>
+        <w:t xml:space="preserve">devote myself to studying these subjects </w:t>
+      </w:r>
+      <w:r>
+        <w:rPr>
+          <w:lang w:val="en-US"/>
+        </w:rPr>
+        <w:t xml:space="preserve">and materializing my own ideas. </w:t>
+      </w:r>
+      <w:r>
+        <w:rPr>
+          <w:lang w:val="en-US"/>
+        </w:rPr>
+        <w:t>This website functions as a carrier of the</w:t>
+      </w:r>
+      <w:r>
+        <w:rPr>
+          <w:lang w:val="en-US"/>
+        </w:rPr>
+        <w:t xml:space="preserve">se projects. </w:t>
+      </w:r>
+    </w:p>
+    <w:p>
+      <w:pPr>
+        <w:pBdr>
+          <w:bottom w:val="single" w:sz="6" w:space="1" w:color="auto"/>
+        </w:pBdr>
+        <w:rPr>
+          <w:lang w:val="en-US"/>
+        </w:rPr>
+      </w:pPr>
+    </w:p>
+    <w:p>
+      <w:pPr>
+        <w:rPr>
+          <w:lang w:val="en-US"/>
+        </w:rPr>
+      </w:pPr>
+    </w:p>
     <w:p/>
     <w:p/>
     <w:p/>
     <w:p/>
+    <w:p/>
+    <w:p/>
+    <w:p/>
+    <w:p/>
+    <w:p/>
     <w:p>
       <w:pPr>
         <w:jc w:val="center"/>
@@ -2666,8 +5072,8 @@
       </w:pPr>
     </w:p>
     <w:sectPr>
-      <w:headerReference w:type="default" r:id="rId15"/>
-      <w:footerReference w:type="default" r:id="rId16"/>
+      <w:headerReference w:type="default" r:id="rId17"/>
+      <w:footerReference w:type="default" r:id="rId18"/>
       <w:pgSz w:w="11906" w:h="16838"/>
       <w:pgMar w:top="1417" w:right="1417" w:bottom="1417" w:left="1417" w:header="708" w:footer="708" w:gutter="0"/>
       <w:pgNumType w:start="1" w:chapStyle="1"/>

</xml_diff>